<commit_message>
created keycloak service using helm
</commit_message>
<xml_diff>
--- a/Section-16-Deep_Dive_On_Helm.docx
+++ b/Section-16-Deep_Dive_On_Helm.docx
@@ -272,7 +272,7 @@
                     <pic:cNvPicPr/>
                   </pic:nvPicPr>
                   <pic:blipFill>
-                    <a:blip r:embed="rId5"/>
+                    <a:blip r:embed="rId6"/>
                     <a:stretch>
                       <a:fillRect/>
                     </a:stretch>
@@ -1198,7 +1198,7 @@
                     <pic:cNvPicPr/>
                   </pic:nvPicPr>
                   <pic:blipFill>
-                    <a:blip r:embed="rId6"/>
+                    <a:blip r:embed="rId7"/>
                     <a:stretch>
                       <a:fillRect/>
                     </a:stretch>
@@ -1427,7 +1427,7 @@
                     <pic:cNvPicPr/>
                   </pic:nvPicPr>
                   <pic:blipFill>
-                    <a:blip r:embed="rId7"/>
+                    <a:blip r:embed="rId8"/>
                     <a:stretch>
                       <a:fillRect/>
                     </a:stretch>
@@ -2007,7 +2007,7 @@
       <w:pPr>
         <w:pStyle w:val="NoSpacing"/>
       </w:pPr>
-      <w:hyperlink r:id="rId8" w:history="1">
+      <w:hyperlink r:id="rId9" w:history="1">
         <w:r>
           <w:rPr>
             <w:rStyle w:val="Hyperlink"/>
@@ -2025,7 +2025,7 @@
       <w:pPr>
         <w:pStyle w:val="NoSpacing"/>
       </w:pPr>
-      <w:hyperlink r:id="rId9" w:history="1">
+      <w:hyperlink r:id="rId10" w:history="1">
         <w:r>
           <w:rPr>
             <w:rStyle w:val="Hyperlink"/>
@@ -2352,7 +2352,7 @@
                     <pic:cNvPicPr/>
                   </pic:nvPicPr>
                   <pic:blipFill>
-                    <a:blip r:embed="rId10"/>
+                    <a:blip r:embed="rId11"/>
                     <a:stretch>
                       <a:fillRect/>
                     </a:stretch>
@@ -2476,7 +2476,7 @@
                     <pic:cNvPicPr/>
                   </pic:nvPicPr>
                   <pic:blipFill>
-                    <a:blip r:embed="rId11"/>
+                    <a:blip r:embed="rId12"/>
                     <a:stretch>
                       <a:fillRect/>
                     </a:stretch>
@@ -2891,7 +2891,7 @@
       <w:pPr>
         <w:pStyle w:val="NoSpacing"/>
       </w:pPr>
-      <w:hyperlink r:id="rId12" w:history="1">
+      <w:hyperlink r:id="rId13" w:history="1">
         <w:r>
           <w:rPr>
             <w:rStyle w:val="Hyperlink"/>
@@ -2922,7 +2922,7 @@
       <w:pPr>
         <w:pStyle w:val="NoSpacing"/>
       </w:pPr>
-      <w:hyperlink r:id="rId13" w:anchor="helm-search-finding-charts" w:history="1">
+      <w:hyperlink r:id="rId14" w:anchor="helm-search-finding-charts" w:history="1">
         <w:r>
           <w:rPr>
             <w:rStyle w:val="Hyperlink"/>
@@ -3156,7 +3156,7 @@
                     <pic:cNvPicPr/>
                   </pic:nvPicPr>
                   <pic:blipFill>
-                    <a:blip r:embed="rId14"/>
+                    <a:blip r:embed="rId15"/>
                     <a:stretch>
                       <a:fillRect/>
                     </a:stretch>
@@ -3385,7 +3385,7 @@
       <w:pPr>
         <w:pStyle w:val="NoSpacing"/>
       </w:pPr>
-      <w:hyperlink r:id="rId15" w:anchor="helm-install-installing-a-package" w:history="1">
+      <w:hyperlink r:id="rId16" w:anchor="helm-install-installing-a-package" w:history="1">
         <w:r>
           <w:rPr>
             <w:rStyle w:val="Hyperlink"/>
@@ -3516,7 +3516,7 @@
       <w:pPr>
         <w:pStyle w:val="NoSpacing"/>
       </w:pPr>
-      <w:hyperlink r:id="rId16" w:history="1">
+      <w:hyperlink r:id="rId17" w:history="1">
         <w:r>
           <w:rPr>
             <w:rStyle w:val="Hyperlink"/>
@@ -3647,7 +3647,7 @@
                     <pic:cNvPicPr/>
                   </pic:nvPicPr>
                   <pic:blipFill>
-                    <a:blip r:embed="rId17"/>
+                    <a:blip r:embed="rId18"/>
                     <a:stretch>
                       <a:fillRect/>
                     </a:stretch>
@@ -3882,7 +3882,7 @@
                     <pic:cNvPicPr/>
                   </pic:nvPicPr>
                   <pic:blipFill>
-                    <a:blip r:embed="rId18"/>
+                    <a:blip r:embed="rId19"/>
                     <a:stretch>
                       <a:fillRect/>
                     </a:stretch>
@@ -4065,7 +4065,7 @@
                     <pic:cNvPicPr/>
                   </pic:nvPicPr>
                   <pic:blipFill>
-                    <a:blip r:embed="rId19"/>
+                    <a:blip r:embed="rId20"/>
                     <a:stretch>
                       <a:fillRect/>
                     </a:stretch>
@@ -4142,7 +4142,7 @@
         </w:rPr>
         <w:t xml:space="preserve">echo "WordPress Admin URL: </w:t>
       </w:r>
-      <w:hyperlink r:id="rId20" w:history="1">
+      <w:hyperlink r:id="rId21" w:history="1">
         <w:r>
           <w:rPr>
             <w:rStyle w:val="Hyperlink"/>
@@ -4245,7 +4245,7 @@
                     <pic:cNvPicPr/>
                   </pic:nvPicPr>
                   <pic:blipFill>
-                    <a:blip r:embed="rId21"/>
+                    <a:blip r:embed="rId22"/>
                     <a:stretch>
                       <a:fillRect/>
                     </a:stretch>
@@ -4732,7 +4732,7 @@
                     <pic:cNvPicPr/>
                   </pic:nvPicPr>
                   <pic:blipFill>
-                    <a:blip r:embed="rId22"/>
+                    <a:blip r:embed="rId23"/>
                     <a:stretch>
                       <a:fillRect/>
                     </a:stretch>
@@ -4823,7 +4823,7 @@
                     <pic:cNvPicPr/>
                   </pic:nvPicPr>
                   <pic:blipFill>
-                    <a:blip r:embed="rId23"/>
+                    <a:blip r:embed="rId24"/>
                     <a:stretch>
                       <a:fillRect/>
                     </a:stretch>
@@ -4889,7 +4889,7 @@
                     <pic:cNvPicPr/>
                   </pic:nvPicPr>
                   <pic:blipFill>
-                    <a:blip r:embed="rId24"/>
+                    <a:blip r:embed="rId25"/>
                     <a:stretch>
                       <a:fillRect/>
                     </a:stretch>
@@ -4962,7 +4962,7 @@
                     <pic:cNvPicPr/>
                   </pic:nvPicPr>
                   <pic:blipFill>
-                    <a:blip r:embed="rId25"/>
+                    <a:blip r:embed="rId26"/>
                     <a:stretch>
                       <a:fillRect/>
                     </a:stretch>
@@ -5031,7 +5031,7 @@
                     <pic:cNvPicPr/>
                   </pic:nvPicPr>
                   <pic:blipFill>
-                    <a:blip r:embed="rId26"/>
+                    <a:blip r:embed="rId27"/>
                     <a:stretch>
                       <a:fillRect/>
                     </a:stretch>
@@ -5146,7 +5146,7 @@
                     <pic:cNvPicPr/>
                   </pic:nvPicPr>
                   <pic:blipFill>
-                    <a:blip r:embed="rId27"/>
+                    <a:blip r:embed="rId28"/>
                     <a:stretch>
                       <a:fillRect/>
                     </a:stretch>
@@ -5330,7 +5330,7 @@
                     <pic:cNvPicPr/>
                   </pic:nvPicPr>
                   <pic:blipFill>
-                    <a:blip r:embed="rId28"/>
+                    <a:blip r:embed="rId29"/>
                     <a:stretch>
                       <a:fillRect/>
                     </a:stretch>
@@ -5592,7 +5592,7 @@
                     <pic:cNvPicPr/>
                   </pic:nvPicPr>
                   <pic:blipFill>
-                    <a:blip r:embed="rId29"/>
+                    <a:blip r:embed="rId30"/>
                     <a:stretch>
                       <a:fillRect/>
                     </a:stretch>
@@ -5671,7 +5671,7 @@
                     <pic:cNvPicPr/>
                   </pic:nvPicPr>
                   <pic:blipFill>
-                    <a:blip r:embed="rId30"/>
+                    <a:blip r:embed="rId31"/>
                     <a:stretch>
                       <a:fillRect/>
                     </a:stretch>
@@ -5795,7 +5795,7 @@
                     <pic:cNvPicPr/>
                   </pic:nvPicPr>
                   <pic:blipFill>
-                    <a:blip r:embed="rId31"/>
+                    <a:blip r:embed="rId32"/>
                     <a:stretch>
                       <a:fillRect/>
                     </a:stretch>
@@ -5860,7 +5860,7 @@
                     <pic:cNvPicPr/>
                   </pic:nvPicPr>
                   <pic:blipFill>
-                    <a:blip r:embed="rId32"/>
+                    <a:blip r:embed="rId33"/>
                     <a:stretch>
                       <a:fillRect/>
                     </a:stretch>
@@ -5905,7 +5905,7 @@
                     <pic:cNvPicPr/>
                   </pic:nvPicPr>
                   <pic:blipFill>
-                    <a:blip r:embed="rId33"/>
+                    <a:blip r:embed="rId34"/>
                     <a:stretch>
                       <a:fillRect/>
                     </a:stretch>
@@ -5984,434 +5984,6 @@
                 <pic:pic xmlns:pic="http://schemas.openxmlformats.org/drawingml/2006/picture">
                   <pic:nvPicPr>
                     <pic:cNvPr id="1417269755" name=""/>
-                    <pic:cNvPicPr/>
-                  </pic:nvPicPr>
-                  <pic:blipFill>
-                    <a:blip r:embed="rId34"/>
-                    <a:stretch>
-                      <a:fillRect/>
-                    </a:stretch>
-                  </pic:blipFill>
-                  <pic:spPr>
-                    <a:xfrm>
-                      <a:off x="0" y="0"/>
-                      <a:ext cx="5731510" cy="3042285"/>
-                    </a:xfrm>
-                    <a:prstGeom prst="rect">
-                      <a:avLst/>
-                    </a:prstGeom>
-                  </pic:spPr>
-                </pic:pic>
-              </a:graphicData>
-            </a:graphic>
-          </wp:inline>
-        </w:drawing>
-      </w:r>
-    </w:p>
-    <w:p>
-      <w:pPr>
-        <w:pStyle w:val="NoSpacing"/>
-      </w:pPr>
-      <w:r>
-        <w:t>So</w:t>
-      </w:r>
-      <w:r>
-        <w:t>,</w:t>
-      </w:r>
-      <w:r>
-        <w:t xml:space="preserve"> </w:t>
-      </w:r>
-      <w:r>
-        <w:t>let us</w:t>
-      </w:r>
-      <w:r>
-        <w:t xml:space="preserve"> try to understand more details about the structure of helm charts in the next lecture.</w:t>
-      </w:r>
-    </w:p>
-    <w:p>
-      <w:pPr>
-        <w:pStyle w:val="NoSpacing"/>
-      </w:pPr>
-      <w:r>
-        <w:t xml:space="preserve">In the same process, </w:t>
-      </w:r>
-      <w:r>
-        <w:t>I am</w:t>
-      </w:r>
-      <w:r>
-        <w:t xml:space="preserve"> going to show you all the Kubernetes manifest files that my helm ran behind</w:t>
-      </w:r>
-      <w:r>
-        <w:t xml:space="preserve"> </w:t>
-      </w:r>
-      <w:r>
-        <w:t>the scenes to set up the WordPress website.</w:t>
-      </w:r>
-    </w:p>
-    <w:p>
-      <w:pPr>
-        <w:pStyle w:val="NoSpacing"/>
-      </w:pPr>
-    </w:p>
-    <w:p>
-      <w:pPr>
-        <w:pStyle w:val="NoSpacing"/>
-      </w:pPr>
-    </w:p>
-    <w:p>
-      <w:pPr>
-        <w:pStyle w:val="NoSpacing"/>
-      </w:pPr>
-    </w:p>
-    <w:p>
-      <w:pPr>
-        <w:pStyle w:val="NoSpacing"/>
-      </w:pPr>
-    </w:p>
-    <w:p>
-      <w:pPr>
-        <w:pStyle w:val="NoSpacing"/>
-      </w:pPr>
-    </w:p>
-    <w:p>
-      <w:pPr>
-        <w:pStyle w:val="NoSpacing"/>
-      </w:pPr>
-    </w:p>
-    <w:p>
-      <w:pPr>
-        <w:pStyle w:val="NoSpacing"/>
-      </w:pPr>
-    </w:p>
-    <w:p>
-      <w:pPr>
-        <w:pStyle w:val="NoSpacing"/>
-      </w:pPr>
-    </w:p>
-    <w:p>
-      <w:pPr>
-        <w:pStyle w:val="NoSpacing"/>
-      </w:pPr>
-    </w:p>
-    <w:p>
-      <w:pPr>
-        <w:pStyle w:val="NoSpacing"/>
-      </w:pPr>
-    </w:p>
-    <w:p>
-      <w:pPr>
-        <w:pStyle w:val="NoSpacing"/>
-      </w:pPr>
-    </w:p>
-    <w:p>
-      <w:pPr>
-        <w:pStyle w:val="NoSpacing"/>
-      </w:pPr>
-    </w:p>
-    <w:p>
-      <w:pPr>
-        <w:pStyle w:val="NoSpacing"/>
-      </w:pPr>
-    </w:p>
-    <w:p>
-      <w:pPr>
-        <w:pStyle w:val="NoSpacing"/>
-      </w:pPr>
-    </w:p>
-    <w:p>
-      <w:pPr>
-        <w:pStyle w:val="NoSpacing"/>
-      </w:pPr>
-    </w:p>
-    <w:p>
-      <w:pPr>
-        <w:pStyle w:val="NoSpacing"/>
-      </w:pPr>
-    </w:p>
-    <w:p>
-      <w:pPr>
-        <w:pStyle w:val="NoSpacing"/>
-      </w:pPr>
-    </w:p>
-    <w:p>
-      <w:pPr>
-        <w:pStyle w:val="NoSpacing"/>
-      </w:pPr>
-    </w:p>
-    <w:p>
-      <w:pPr>
-        <w:pStyle w:val="NoSpacing"/>
-      </w:pPr>
-    </w:p>
-    <w:p>
-      <w:pPr>
-        <w:pStyle w:val="NoSpacing"/>
-      </w:pPr>
-    </w:p>
-    <w:p>
-      <w:pPr>
-        <w:pStyle w:val="NoSpacing"/>
-      </w:pPr>
-    </w:p>
-    <w:p>
-      <w:pPr>
-        <w:pStyle w:val="NoSpacing"/>
-      </w:pPr>
-    </w:p>
-    <w:p>
-      <w:pPr>
-        <w:pStyle w:val="NoSpacing"/>
-      </w:pPr>
-    </w:p>
-    <w:p>
-      <w:pPr>
-        <w:pStyle w:val="NoSpacing"/>
-      </w:pPr>
-    </w:p>
-    <w:p>
-      <w:pPr>
-        <w:pStyle w:val="NoSpacing"/>
-      </w:pPr>
-    </w:p>
-    <w:p>
-      <w:pPr>
-        <w:pStyle w:val="NoSpacing"/>
-      </w:pPr>
-    </w:p>
-    <w:p>
-      <w:pPr>
-        <w:pStyle w:val="NoSpacing"/>
-      </w:pPr>
-    </w:p>
-    <w:p>
-      <w:pPr>
-        <w:pStyle w:val="NoSpacing"/>
-      </w:pPr>
-    </w:p>
-    <w:p>
-      <w:pPr>
-        <w:pStyle w:val="NoSpacing"/>
-      </w:pPr>
-    </w:p>
-    <w:p>
-      <w:pPr>
-        <w:pStyle w:val="NoSpacing"/>
-      </w:pPr>
-    </w:p>
-    <w:p>
-      <w:pPr>
-        <w:pStyle w:val="NoSpacing"/>
-      </w:pPr>
-    </w:p>
-    <w:p>
-      <w:pPr>
-        <w:pStyle w:val="NoSpacing"/>
-      </w:pPr>
-      <w:r>
-        <w:rPr>
-          <w:highlight w:val="yellow"/>
-        </w:rPr>
-        <w:lastRenderedPageBreak/>
-        <w:t>Understanding Helm Chart structure</w:t>
-      </w:r>
-    </w:p>
-    <w:p>
-      <w:pPr>
-        <w:pStyle w:val="NoSpacing"/>
-      </w:pPr>
-    </w:p>
-    <w:p>
-      <w:pPr>
-        <w:pStyle w:val="NoSpacing"/>
-      </w:pPr>
-      <w:r>
-        <w:rPr>
-          <w:rStyle w:val="transcript--highlight-cue--ugvse"/>
-        </w:rPr>
-        <w:t xml:space="preserve">Inside this lecture, </w:t>
-      </w:r>
-      <w:r>
-        <w:rPr>
-          <w:rStyle w:val="transcript--highlight-cue--ugvse"/>
-        </w:rPr>
-        <w:t>let us</w:t>
-      </w:r>
-      <w:r>
-        <w:rPr>
-          <w:rStyle w:val="transcript--highlight-cue--ugvse"/>
-        </w:rPr>
-        <w:t xml:space="preserve"> try to understand what is the helm chart structure.</w:t>
-      </w:r>
-    </w:p>
-    <w:p>
-      <w:pPr>
-        <w:pStyle w:val="NoSpacing"/>
-      </w:pPr>
-      <w:r>
-        <w:t xml:space="preserve">Any time you try to create your own helm chart or you try to use the </w:t>
-      </w:r>
-      <w:r>
-        <w:t>third-party</w:t>
-      </w:r>
-      <w:r>
-        <w:t xml:space="preserve"> helm chart, it is</w:t>
-      </w:r>
-    </w:p>
-    <w:p>
-      <w:pPr>
-        <w:pStyle w:val="NoSpacing"/>
-      </w:pPr>
-      <w:r>
-        <w:t>going to follow the predefined structure.</w:t>
-      </w:r>
-    </w:p>
-    <w:p>
-      <w:pPr>
-        <w:pStyle w:val="NoSpacing"/>
-      </w:pPr>
-    </w:p>
-    <w:p>
-      <w:pPr>
-        <w:pStyle w:val="NoSpacing"/>
-      </w:pPr>
-      <w:r>
-        <w:t>So,</w:t>
-      </w:r>
-      <w:r>
-        <w:t xml:space="preserve"> </w:t>
-      </w:r>
-      <w:r>
-        <w:t>let us</w:t>
-      </w:r>
-      <w:r>
-        <w:t xml:space="preserve"> try to understand the same.</w:t>
-      </w:r>
-    </w:p>
-    <w:p>
-      <w:pPr>
-        <w:pStyle w:val="NoSpacing"/>
-      </w:pPr>
-      <w:r>
-        <w:t xml:space="preserve">Like you can see here on the </w:t>
-      </w:r>
-      <w:r>
-        <w:t>left-hand</w:t>
-      </w:r>
-      <w:r>
-        <w:t xml:space="preserve"> side.</w:t>
-      </w:r>
-    </w:p>
-    <w:p>
-      <w:pPr>
-        <w:pStyle w:val="NoSpacing"/>
-      </w:pPr>
-      <w:r>
-        <w:t>First,</w:t>
-      </w:r>
-      <w:r>
-        <w:t xml:space="preserve"> </w:t>
-      </w:r>
-      <w:r>
-        <w:t>we will</w:t>
-      </w:r>
-      <w:r>
-        <w:t xml:space="preserve"> be having the folder with the name of the helm chart.</w:t>
-      </w:r>
-    </w:p>
-    <w:p>
-      <w:pPr>
-        <w:pStyle w:val="NoSpacing"/>
-      </w:pPr>
-      <w:r>
-        <w:t>In the previous lecture we installed the chart with the name wordpress.</w:t>
-      </w:r>
-    </w:p>
-    <w:p>
-      <w:pPr>
-        <w:pStyle w:val="NoSpacing"/>
-      </w:pPr>
-      <w:r>
-        <w:rPr>
-          <w:noProof/>
-        </w:rPr>
-        <w:drawing>
-          <wp:inline distT="0" distB="0" distL="0" distR="0" wp14:anchorId="1DE7760F" wp14:editId="54F2E1A1">
-            <wp:extent cx="5731510" cy="3042285"/>
-            <wp:effectExtent l="0" t="0" r="2540" b="5715"/>
-            <wp:docPr id="1638511207" name="Picture 1"/>
-            <wp:cNvGraphicFramePr>
-              <a:graphicFrameLocks xmlns:a="http://schemas.openxmlformats.org/drawingml/2006/main" noChangeAspect="1"/>
-            </wp:cNvGraphicFramePr>
-            <a:graphic xmlns:a="http://schemas.openxmlformats.org/drawingml/2006/main">
-              <a:graphicData uri="http://schemas.openxmlformats.org/drawingml/2006/picture">
-                <pic:pic xmlns:pic="http://schemas.openxmlformats.org/drawingml/2006/picture">
-                  <pic:nvPicPr>
-                    <pic:cNvPr id="1638511207" name=""/>
-                    <pic:cNvPicPr/>
-                  </pic:nvPicPr>
-                  <pic:blipFill>
-                    <a:blip r:embed="rId34"/>
-                    <a:stretch>
-                      <a:fillRect/>
-                    </a:stretch>
-                  </pic:blipFill>
-                  <pic:spPr>
-                    <a:xfrm>
-                      <a:off x="0" y="0"/>
-                      <a:ext cx="5731510" cy="3042285"/>
-                    </a:xfrm>
-                    <a:prstGeom prst="rect">
-                      <a:avLst/>
-                    </a:prstGeom>
-                  </pic:spPr>
-                </pic:pic>
-              </a:graphicData>
-            </a:graphic>
-          </wp:inline>
-        </w:drawing>
-      </w:r>
-    </w:p>
-    <w:p>
-      <w:pPr>
-        <w:pStyle w:val="NoSpacing"/>
-      </w:pPr>
-      <w:r>
-        <w:t>Using the same name, a parent folder will be created inside this parent folder</w:t>
-      </w:r>
-      <w:r>
-        <w:t xml:space="preserve"> </w:t>
-      </w:r>
-      <w:r>
-        <w:t>wordpress</w:t>
-      </w:r>
-      <w:r>
-        <w:t>, w</w:t>
-      </w:r>
-      <w:r>
-        <w:t>e are going to have two Yaml files and two different sub folders.</w:t>
-      </w:r>
-    </w:p>
-    <w:p>
-      <w:pPr>
-        <w:pStyle w:val="NoSpacing"/>
-      </w:pPr>
-      <w:r>
-        <w:rPr>
-          <w:noProof/>
-        </w:rPr>
-        <w:drawing>
-          <wp:inline distT="0" distB="0" distL="0" distR="0" wp14:anchorId="57AE278E" wp14:editId="36DF7129">
-            <wp:extent cx="5731510" cy="3042285"/>
-            <wp:effectExtent l="0" t="0" r="2540" b="5715"/>
-            <wp:docPr id="1400575053" name="Picture 1"/>
-            <wp:cNvGraphicFramePr>
-              <a:graphicFrameLocks xmlns:a="http://schemas.openxmlformats.org/drawingml/2006/main" noChangeAspect="1"/>
-            </wp:cNvGraphicFramePr>
-            <a:graphic xmlns:a="http://schemas.openxmlformats.org/drawingml/2006/main">
-              <a:graphicData uri="http://schemas.openxmlformats.org/drawingml/2006/picture">
-                <pic:pic xmlns:pic="http://schemas.openxmlformats.org/drawingml/2006/picture">
-                  <pic:nvPicPr>
-                    <pic:cNvPr id="1400575053" name=""/>
                     <pic:cNvPicPr/>
                   </pic:nvPicPr>
                   <pic:blipFill>
@@ -6453,6 +6025,434 @@
         <w:t>let us</w:t>
       </w:r>
       <w:r>
+        <w:t xml:space="preserve"> try to understand more details about the structure of helm charts in the next lecture.</w:t>
+      </w:r>
+    </w:p>
+    <w:p>
+      <w:pPr>
+        <w:pStyle w:val="NoSpacing"/>
+      </w:pPr>
+      <w:r>
+        <w:t xml:space="preserve">In the same process, </w:t>
+      </w:r>
+      <w:r>
+        <w:t>I am</w:t>
+      </w:r>
+      <w:r>
+        <w:t xml:space="preserve"> going to show you all the Kubernetes manifest files that my helm ran behind</w:t>
+      </w:r>
+      <w:r>
+        <w:t xml:space="preserve"> </w:t>
+      </w:r>
+      <w:r>
+        <w:t>the scenes to set up the WordPress website.</w:t>
+      </w:r>
+    </w:p>
+    <w:p>
+      <w:pPr>
+        <w:pStyle w:val="NoSpacing"/>
+      </w:pPr>
+    </w:p>
+    <w:p>
+      <w:pPr>
+        <w:pStyle w:val="NoSpacing"/>
+      </w:pPr>
+    </w:p>
+    <w:p>
+      <w:pPr>
+        <w:pStyle w:val="NoSpacing"/>
+      </w:pPr>
+    </w:p>
+    <w:p>
+      <w:pPr>
+        <w:pStyle w:val="NoSpacing"/>
+      </w:pPr>
+    </w:p>
+    <w:p>
+      <w:pPr>
+        <w:pStyle w:val="NoSpacing"/>
+      </w:pPr>
+    </w:p>
+    <w:p>
+      <w:pPr>
+        <w:pStyle w:val="NoSpacing"/>
+      </w:pPr>
+    </w:p>
+    <w:p>
+      <w:pPr>
+        <w:pStyle w:val="NoSpacing"/>
+      </w:pPr>
+    </w:p>
+    <w:p>
+      <w:pPr>
+        <w:pStyle w:val="NoSpacing"/>
+      </w:pPr>
+    </w:p>
+    <w:p>
+      <w:pPr>
+        <w:pStyle w:val="NoSpacing"/>
+      </w:pPr>
+    </w:p>
+    <w:p>
+      <w:pPr>
+        <w:pStyle w:val="NoSpacing"/>
+      </w:pPr>
+    </w:p>
+    <w:p>
+      <w:pPr>
+        <w:pStyle w:val="NoSpacing"/>
+      </w:pPr>
+    </w:p>
+    <w:p>
+      <w:pPr>
+        <w:pStyle w:val="NoSpacing"/>
+      </w:pPr>
+    </w:p>
+    <w:p>
+      <w:pPr>
+        <w:pStyle w:val="NoSpacing"/>
+      </w:pPr>
+    </w:p>
+    <w:p>
+      <w:pPr>
+        <w:pStyle w:val="NoSpacing"/>
+      </w:pPr>
+    </w:p>
+    <w:p>
+      <w:pPr>
+        <w:pStyle w:val="NoSpacing"/>
+      </w:pPr>
+    </w:p>
+    <w:p>
+      <w:pPr>
+        <w:pStyle w:val="NoSpacing"/>
+      </w:pPr>
+    </w:p>
+    <w:p>
+      <w:pPr>
+        <w:pStyle w:val="NoSpacing"/>
+      </w:pPr>
+    </w:p>
+    <w:p>
+      <w:pPr>
+        <w:pStyle w:val="NoSpacing"/>
+      </w:pPr>
+    </w:p>
+    <w:p>
+      <w:pPr>
+        <w:pStyle w:val="NoSpacing"/>
+      </w:pPr>
+    </w:p>
+    <w:p>
+      <w:pPr>
+        <w:pStyle w:val="NoSpacing"/>
+      </w:pPr>
+    </w:p>
+    <w:p>
+      <w:pPr>
+        <w:pStyle w:val="NoSpacing"/>
+      </w:pPr>
+    </w:p>
+    <w:p>
+      <w:pPr>
+        <w:pStyle w:val="NoSpacing"/>
+      </w:pPr>
+    </w:p>
+    <w:p>
+      <w:pPr>
+        <w:pStyle w:val="NoSpacing"/>
+      </w:pPr>
+    </w:p>
+    <w:p>
+      <w:pPr>
+        <w:pStyle w:val="NoSpacing"/>
+      </w:pPr>
+    </w:p>
+    <w:p>
+      <w:pPr>
+        <w:pStyle w:val="NoSpacing"/>
+      </w:pPr>
+    </w:p>
+    <w:p>
+      <w:pPr>
+        <w:pStyle w:val="NoSpacing"/>
+      </w:pPr>
+    </w:p>
+    <w:p>
+      <w:pPr>
+        <w:pStyle w:val="NoSpacing"/>
+      </w:pPr>
+    </w:p>
+    <w:p>
+      <w:pPr>
+        <w:pStyle w:val="NoSpacing"/>
+      </w:pPr>
+    </w:p>
+    <w:p>
+      <w:pPr>
+        <w:pStyle w:val="NoSpacing"/>
+      </w:pPr>
+    </w:p>
+    <w:p>
+      <w:pPr>
+        <w:pStyle w:val="NoSpacing"/>
+      </w:pPr>
+    </w:p>
+    <w:p>
+      <w:pPr>
+        <w:pStyle w:val="NoSpacing"/>
+      </w:pPr>
+    </w:p>
+    <w:p>
+      <w:pPr>
+        <w:pStyle w:val="NoSpacing"/>
+      </w:pPr>
+      <w:r>
+        <w:rPr>
+          <w:highlight w:val="yellow"/>
+        </w:rPr>
+        <w:lastRenderedPageBreak/>
+        <w:t>Understanding Helm Chart structure</w:t>
+      </w:r>
+    </w:p>
+    <w:p>
+      <w:pPr>
+        <w:pStyle w:val="NoSpacing"/>
+      </w:pPr>
+    </w:p>
+    <w:p>
+      <w:pPr>
+        <w:pStyle w:val="NoSpacing"/>
+      </w:pPr>
+      <w:r>
+        <w:rPr>
+          <w:rStyle w:val="transcript--highlight-cue--ugvse"/>
+        </w:rPr>
+        <w:t xml:space="preserve">Inside this lecture, </w:t>
+      </w:r>
+      <w:r>
+        <w:rPr>
+          <w:rStyle w:val="transcript--highlight-cue--ugvse"/>
+        </w:rPr>
+        <w:t>let us</w:t>
+      </w:r>
+      <w:r>
+        <w:rPr>
+          <w:rStyle w:val="transcript--highlight-cue--ugvse"/>
+        </w:rPr>
+        <w:t xml:space="preserve"> try to understand what is the helm chart structure.</w:t>
+      </w:r>
+    </w:p>
+    <w:p>
+      <w:pPr>
+        <w:pStyle w:val="NoSpacing"/>
+      </w:pPr>
+      <w:r>
+        <w:t xml:space="preserve">Any time you try to create your own helm chart or you try to use the </w:t>
+      </w:r>
+      <w:r>
+        <w:t>third-party</w:t>
+      </w:r>
+      <w:r>
+        <w:t xml:space="preserve"> helm chart, it is</w:t>
+      </w:r>
+    </w:p>
+    <w:p>
+      <w:pPr>
+        <w:pStyle w:val="NoSpacing"/>
+      </w:pPr>
+      <w:r>
+        <w:t>going to follow the predefined structure.</w:t>
+      </w:r>
+    </w:p>
+    <w:p>
+      <w:pPr>
+        <w:pStyle w:val="NoSpacing"/>
+      </w:pPr>
+    </w:p>
+    <w:p>
+      <w:pPr>
+        <w:pStyle w:val="NoSpacing"/>
+      </w:pPr>
+      <w:r>
+        <w:t>So,</w:t>
+      </w:r>
+      <w:r>
+        <w:t xml:space="preserve"> </w:t>
+      </w:r>
+      <w:r>
+        <w:t>let us</w:t>
+      </w:r>
+      <w:r>
+        <w:t xml:space="preserve"> try to understand the same.</w:t>
+      </w:r>
+    </w:p>
+    <w:p>
+      <w:pPr>
+        <w:pStyle w:val="NoSpacing"/>
+      </w:pPr>
+      <w:r>
+        <w:t xml:space="preserve">Like you can see here on the </w:t>
+      </w:r>
+      <w:r>
+        <w:t>left-hand</w:t>
+      </w:r>
+      <w:r>
+        <w:t xml:space="preserve"> side.</w:t>
+      </w:r>
+    </w:p>
+    <w:p>
+      <w:pPr>
+        <w:pStyle w:val="NoSpacing"/>
+      </w:pPr>
+      <w:r>
+        <w:t>First,</w:t>
+      </w:r>
+      <w:r>
+        <w:t xml:space="preserve"> </w:t>
+      </w:r>
+      <w:r>
+        <w:t>we will</w:t>
+      </w:r>
+      <w:r>
+        <w:t xml:space="preserve"> be having the folder with the name of the helm chart.</w:t>
+      </w:r>
+    </w:p>
+    <w:p>
+      <w:pPr>
+        <w:pStyle w:val="NoSpacing"/>
+      </w:pPr>
+      <w:r>
+        <w:t>In the previous lecture we installed the chart with the name wordpress.</w:t>
+      </w:r>
+    </w:p>
+    <w:p>
+      <w:pPr>
+        <w:pStyle w:val="NoSpacing"/>
+      </w:pPr>
+      <w:r>
+        <w:rPr>
+          <w:noProof/>
+        </w:rPr>
+        <w:drawing>
+          <wp:inline distT="0" distB="0" distL="0" distR="0" wp14:anchorId="1DE7760F" wp14:editId="54F2E1A1">
+            <wp:extent cx="5731510" cy="3042285"/>
+            <wp:effectExtent l="0" t="0" r="2540" b="5715"/>
+            <wp:docPr id="1638511207" name="Picture 1"/>
+            <wp:cNvGraphicFramePr>
+              <a:graphicFrameLocks xmlns:a="http://schemas.openxmlformats.org/drawingml/2006/main" noChangeAspect="1"/>
+            </wp:cNvGraphicFramePr>
+            <a:graphic xmlns:a="http://schemas.openxmlformats.org/drawingml/2006/main">
+              <a:graphicData uri="http://schemas.openxmlformats.org/drawingml/2006/picture">
+                <pic:pic xmlns:pic="http://schemas.openxmlformats.org/drawingml/2006/picture">
+                  <pic:nvPicPr>
+                    <pic:cNvPr id="1638511207" name=""/>
+                    <pic:cNvPicPr/>
+                  </pic:nvPicPr>
+                  <pic:blipFill>
+                    <a:blip r:embed="rId35"/>
+                    <a:stretch>
+                      <a:fillRect/>
+                    </a:stretch>
+                  </pic:blipFill>
+                  <pic:spPr>
+                    <a:xfrm>
+                      <a:off x="0" y="0"/>
+                      <a:ext cx="5731510" cy="3042285"/>
+                    </a:xfrm>
+                    <a:prstGeom prst="rect">
+                      <a:avLst/>
+                    </a:prstGeom>
+                  </pic:spPr>
+                </pic:pic>
+              </a:graphicData>
+            </a:graphic>
+          </wp:inline>
+        </w:drawing>
+      </w:r>
+    </w:p>
+    <w:p>
+      <w:pPr>
+        <w:pStyle w:val="NoSpacing"/>
+      </w:pPr>
+      <w:r>
+        <w:t>Using the same name, a parent folder will be created inside this parent folder</w:t>
+      </w:r>
+      <w:r>
+        <w:t xml:space="preserve"> </w:t>
+      </w:r>
+      <w:r>
+        <w:t>wordpress</w:t>
+      </w:r>
+      <w:r>
+        <w:t>, w</w:t>
+      </w:r>
+      <w:r>
+        <w:t>e are going to have two Yaml files and two different sub folders.</w:t>
+      </w:r>
+    </w:p>
+    <w:p>
+      <w:pPr>
+        <w:pStyle w:val="NoSpacing"/>
+      </w:pPr>
+      <w:r>
+        <w:rPr>
+          <w:noProof/>
+        </w:rPr>
+        <w:drawing>
+          <wp:inline distT="0" distB="0" distL="0" distR="0" wp14:anchorId="57AE278E" wp14:editId="36DF7129">
+            <wp:extent cx="5731510" cy="3042285"/>
+            <wp:effectExtent l="0" t="0" r="2540" b="5715"/>
+            <wp:docPr id="1400575053" name="Picture 1"/>
+            <wp:cNvGraphicFramePr>
+              <a:graphicFrameLocks xmlns:a="http://schemas.openxmlformats.org/drawingml/2006/main" noChangeAspect="1"/>
+            </wp:cNvGraphicFramePr>
+            <a:graphic xmlns:a="http://schemas.openxmlformats.org/drawingml/2006/main">
+              <a:graphicData uri="http://schemas.openxmlformats.org/drawingml/2006/picture">
+                <pic:pic xmlns:pic="http://schemas.openxmlformats.org/drawingml/2006/picture">
+                  <pic:nvPicPr>
+                    <pic:cNvPr id="1400575053" name=""/>
+                    <pic:cNvPicPr/>
+                  </pic:nvPicPr>
+                  <pic:blipFill>
+                    <a:blip r:embed="rId36"/>
+                    <a:stretch>
+                      <a:fillRect/>
+                    </a:stretch>
+                  </pic:blipFill>
+                  <pic:spPr>
+                    <a:xfrm>
+                      <a:off x="0" y="0"/>
+                      <a:ext cx="5731510" cy="3042285"/>
+                    </a:xfrm>
+                    <a:prstGeom prst="rect">
+                      <a:avLst/>
+                    </a:prstGeom>
+                  </pic:spPr>
+                </pic:pic>
+              </a:graphicData>
+            </a:graphic>
+          </wp:inline>
+        </w:drawing>
+      </w:r>
+    </w:p>
+    <w:p>
+      <w:pPr>
+        <w:pStyle w:val="NoSpacing"/>
+      </w:pPr>
+      <w:r>
+        <w:t>So</w:t>
+      </w:r>
+      <w:r>
+        <w:t>,</w:t>
+      </w:r>
+      <w:r>
+        <w:t xml:space="preserve"> </w:t>
+      </w:r>
+      <w:r>
+        <w:t>let us</w:t>
+      </w:r>
+      <w:r>
         <w:t xml:space="preserve"> try to understand about each of them.</w:t>
       </w:r>
     </w:p>
@@ -6732,7 +6732,7 @@
                     <pic:cNvPicPr/>
                   </pic:nvPicPr>
                   <pic:blipFill>
-                    <a:blip r:embed="rId36"/>
+                    <a:blip r:embed="rId37"/>
                     <a:stretch>
                       <a:fillRect/>
                     </a:stretch>
@@ -8496,7 +8496,7 @@
                     <pic:cNvPicPr/>
                   </pic:nvPicPr>
                   <pic:blipFill>
-                    <a:blip r:embed="rId37"/>
+                    <a:blip r:embed="rId38"/>
                     <a:stretch>
                       <a:fillRect/>
                     </a:stretch>
@@ -8661,7 +8661,7 @@
                     <pic:cNvPicPr/>
                   </pic:nvPicPr>
                   <pic:blipFill>
-                    <a:blip r:embed="rId38"/>
+                    <a:blip r:embed="rId39"/>
                     <a:stretch>
                       <a:fillRect/>
                     </a:stretch>
@@ -9071,7 +9071,7 @@
                     <pic:cNvPicPr/>
                   </pic:nvPicPr>
                   <pic:blipFill>
-                    <a:blip r:embed="rId39"/>
+                    <a:blip r:embed="rId40"/>
                     <a:stretch>
                       <a:fillRect/>
                     </a:stretch>
@@ -9210,7 +9210,7 @@
                     <pic:cNvPicPr/>
                   </pic:nvPicPr>
                   <pic:blipFill>
-                    <a:blip r:embed="rId40"/>
+                    <a:blip r:embed="rId41"/>
                     <a:stretch>
                       <a:fillRect/>
                     </a:stretch>
@@ -9281,7 +9281,7 @@
                     <pic:cNvPicPr/>
                   </pic:nvPicPr>
                   <pic:blipFill>
-                    <a:blip r:embed="rId41"/>
+                    <a:blip r:embed="rId42"/>
                     <a:stretch>
                       <a:fillRect/>
                     </a:stretch>
@@ -9405,7 +9405,7 @@
                     <pic:cNvPicPr/>
                   </pic:nvPicPr>
                   <pic:blipFill>
-                    <a:blip r:embed="rId42"/>
+                    <a:blip r:embed="rId43"/>
                     <a:stretch>
                       <a:fillRect/>
                     </a:stretch>
@@ -9455,7 +9455,7 @@
                     <pic:cNvPicPr/>
                   </pic:nvPicPr>
                   <pic:blipFill>
-                    <a:blip r:embed="rId43"/>
+                    <a:blip r:embed="rId44"/>
                     <a:stretch>
                       <a:fillRect/>
                     </a:stretch>
@@ -9557,7 +9557,7 @@
                     <pic:cNvPicPr/>
                   </pic:nvPicPr>
                   <pic:blipFill>
-                    <a:blip r:embed="rId44"/>
+                    <a:blip r:embed="rId45"/>
                     <a:stretch>
                       <a:fillRect/>
                     </a:stretch>
@@ -10302,7 +10302,7 @@
                     <pic:cNvPicPr/>
                   </pic:nvPicPr>
                   <pic:blipFill>
-                    <a:blip r:embed="rId45"/>
+                    <a:blip r:embed="rId46"/>
                     <a:stretch>
                       <a:fillRect/>
                     </a:stretch>
@@ -10509,7 +10509,7 @@
                     <pic:cNvPicPr/>
                   </pic:nvPicPr>
                   <pic:blipFill>
-                    <a:blip r:embed="rId46"/>
+                    <a:blip r:embed="rId47"/>
                     <a:stretch>
                       <a:fillRect/>
                     </a:stretch>
@@ -10972,7 +10972,7 @@
                     <pic:cNvPicPr/>
                   </pic:nvPicPr>
                   <pic:blipFill>
-                    <a:blip r:embed="rId47"/>
+                    <a:blip r:embed="rId48"/>
                     <a:stretch>
                       <a:fillRect/>
                     </a:stretch>
@@ -21221,7 +21221,7 @@
                     <pic:cNvPicPr/>
                   </pic:nvPicPr>
                   <pic:blipFill>
-                    <a:blip r:embed="rId48"/>
+                    <a:blip r:embed="rId49"/>
                     <a:stretch>
                       <a:fillRect/>
                     </a:stretch>
@@ -21313,7 +21313,7 @@
                     <pic:cNvPicPr/>
                   </pic:nvPicPr>
                   <pic:blipFill>
-                    <a:blip r:embed="rId49"/>
+                    <a:blip r:embed="rId50"/>
                     <a:stretch>
                       <a:fillRect/>
                     </a:stretch>
@@ -22089,7 +22089,7 @@
         </w:rPr>
         <w:t xml:space="preserve">: </w:t>
       </w:r>
-      <w:hyperlink r:id="rId50" w:history="1">
+      <w:hyperlink r:id="rId51" w:history="1">
         <w:r>
           <w:rPr>
             <w:rStyle w:val="Hyperlink"/>
@@ -22473,7 +22473,7 @@
                     <pic:cNvPicPr/>
                   </pic:nvPicPr>
                   <pic:blipFill>
-                    <a:blip r:embed="rId51"/>
+                    <a:blip r:embed="rId52"/>
                     <a:stretch>
                       <a:fillRect/>
                     </a:stretch>
@@ -22498,7 +22498,7 @@
       <w:pPr>
         <w:pStyle w:val="NoSpacing"/>
       </w:pPr>
-      <w:hyperlink r:id="rId52" w:history="1">
+      <w:hyperlink r:id="rId53" w:history="1">
         <w:r>
           <w:rPr>
             <w:rStyle w:val="Hyperlink"/>
@@ -22511,7 +22511,7 @@
       <w:pPr>
         <w:pStyle w:val="NoSpacing"/>
       </w:pPr>
-      <w:hyperlink r:id="rId53" w:history="1">
+      <w:hyperlink r:id="rId54" w:history="1">
         <w:r>
           <w:rPr>
             <w:rStyle w:val="Hyperlink"/>
@@ -24812,7 +24812,7 @@
                     <pic:cNvPicPr/>
                   </pic:nvPicPr>
                   <pic:blipFill>
-                    <a:blip r:embed="rId54"/>
+                    <a:blip r:embed="rId55"/>
                     <a:stretch>
                       <a:fillRect/>
                     </a:stretch>
@@ -24876,7 +24876,7 @@
                     <pic:cNvPicPr/>
                   </pic:nvPicPr>
                   <pic:blipFill>
-                    <a:blip r:embed="rId55"/>
+                    <a:blip r:embed="rId56"/>
                     <a:stretch>
                       <a:fillRect/>
                     </a:stretch>
@@ -38630,7 +38630,7 @@
                     <pic:cNvPicPr/>
                   </pic:nvPicPr>
                   <pic:blipFill>
-                    <a:blip r:embed="rId56"/>
+                    <a:blip r:embed="rId57"/>
                     <a:stretch>
                       <a:fillRect/>
                     </a:stretch>
@@ -40584,7 +40584,7 @@
       <w:r>
         <w:br/>
       </w:r>
-      <w:hyperlink r:id="rId57" w:history="1">
+      <w:hyperlink r:id="rId58" w:history="1">
         <w:r>
           <w:rPr>
             <w:rStyle w:val="Hyperlink"/>
@@ -41375,7 +41375,7 @@
                     <pic:cNvPicPr/>
                   </pic:nvPicPr>
                   <pic:blipFill>
-                    <a:blip r:embed="rId58"/>
+                    <a:blip r:embed="rId59"/>
                     <a:stretch>
                       <a:fillRect/>
                     </a:stretch>
@@ -41447,7 +41447,7 @@
                     <pic:cNvPicPr/>
                   </pic:nvPicPr>
                   <pic:blipFill>
-                    <a:blip r:embed="rId59"/>
+                    <a:blip r:embed="rId60"/>
                     <a:stretch>
                       <a:fillRect/>
                     </a:stretch>
@@ -41502,7 +41502,7 @@
                     <pic:cNvPicPr/>
                   </pic:nvPicPr>
                   <pic:blipFill>
-                    <a:blip r:embed="rId60"/>
+                    <a:blip r:embed="rId61"/>
                     <a:stretch>
                       <a:fillRect/>
                     </a:stretch>
@@ -41552,7 +41552,7 @@
                     <pic:cNvPicPr/>
                   </pic:nvPicPr>
                   <pic:blipFill>
-                    <a:blip r:embed="rId61"/>
+                    <a:blip r:embed="rId62"/>
                     <a:stretch>
                       <a:fillRect/>
                     </a:stretch>
@@ -42324,31 +42324,2892 @@
       <w:pPr>
         <w:pStyle w:val="NoSpacing"/>
       </w:pPr>
-    </w:p>
-    <w:p>
-      <w:pPr>
-        <w:pStyle w:val="NoSpacing"/>
-      </w:pPr>
-    </w:p>
-    <w:p>
-      <w:pPr>
-        <w:pStyle w:val="NoSpacing"/>
-      </w:pPr>
-    </w:p>
-    <w:p>
-      <w:pPr>
-        <w:pStyle w:val="NoSpacing"/>
-      </w:pPr>
-    </w:p>
-    <w:p>
-      <w:pPr>
-        <w:pStyle w:val="NoSpacing"/>
-      </w:pPr>
-    </w:p>
-    <w:p>
-      <w:pPr>
-        <w:pStyle w:val="NoSpacing"/>
-      </w:pPr>
+      <w:r>
+        <w:t>One of the great advantages of Helm is it has a very good community.</w:t>
+      </w:r>
+    </w:p>
+    <w:p>
+      <w:pPr>
+        <w:pStyle w:val="NoSpacing"/>
+      </w:pPr>
+      <w:r>
+        <w:rPr>
+          <w:rStyle w:val="transcript--highlight-cue--ugvse"/>
+        </w:rPr>
+        <w:t>With that reason, you should be able to easily find the helm charts to install any product inside the</w:t>
+      </w:r>
+    </w:p>
+    <w:p>
+      <w:pPr>
+        <w:pStyle w:val="NoSpacing"/>
+      </w:pPr>
+      <w:r>
+        <w:t>software industry.</w:t>
+      </w:r>
+    </w:p>
+    <w:p>
+      <w:pPr>
+        <w:pStyle w:val="NoSpacing"/>
+      </w:pPr>
+    </w:p>
+    <w:p>
+      <w:pPr>
+        <w:pStyle w:val="NoSpacing"/>
+      </w:pPr>
+      <w:r>
+        <w:t xml:space="preserve">For example, if you want to install Kafka inside your Kubernetes cluster, you </w:t>
+      </w:r>
+      <w:r>
+        <w:t>do not</w:t>
+      </w:r>
+      <w:r>
+        <w:t xml:space="preserve"> have to prepare</w:t>
+      </w:r>
+    </w:p>
+    <w:p>
+      <w:pPr>
+        <w:pStyle w:val="NoSpacing"/>
+      </w:pPr>
+      <w:r>
+        <w:t>the Kubernetes manifest files manually.</w:t>
+      </w:r>
+    </w:p>
+    <w:p>
+      <w:pPr>
+        <w:pStyle w:val="NoSpacing"/>
+      </w:pPr>
+      <w:r>
+        <w:t>Instead, you can rely on the helm charts available inside the web.</w:t>
+      </w:r>
+    </w:p>
+    <w:p>
+      <w:pPr>
+        <w:pStyle w:val="NoSpacing"/>
+      </w:pPr>
+    </w:p>
+    <w:p>
+      <w:pPr>
+        <w:pStyle w:val="NoSpacing"/>
+        <w:rPr>
+          <w:i/>
+          <w:iCs/>
+          <w:u w:val="single"/>
+        </w:rPr>
+      </w:pPr>
+      <w:r>
+        <w:rPr>
+          <w:i/>
+          <w:iCs/>
+          <w:u w:val="single"/>
+        </w:rPr>
+        <w:t>So,</w:t>
+      </w:r>
+      <w:r>
+        <w:rPr>
+          <w:i/>
+          <w:iCs/>
+          <w:u w:val="single"/>
+        </w:rPr>
+        <w:t xml:space="preserve"> one such company are community, which always maintain these helm charts with a great production</w:t>
+      </w:r>
+      <w:r>
+        <w:rPr>
+          <w:i/>
+          <w:iCs/>
+          <w:u w:val="single"/>
+        </w:rPr>
+        <w:t xml:space="preserve"> </w:t>
+      </w:r>
+      <w:r>
+        <w:rPr>
+          <w:i/>
+          <w:iCs/>
+          <w:u w:val="single"/>
+        </w:rPr>
+        <w:t>standard</w:t>
+      </w:r>
+      <w:r>
+        <w:rPr>
+          <w:i/>
+          <w:iCs/>
+          <w:u w:val="single"/>
+        </w:rPr>
+        <w:t xml:space="preserve"> is Bitnami. </w:t>
+      </w:r>
+    </w:p>
+    <w:p>
+      <w:pPr>
+        <w:pStyle w:val="NoSpacing"/>
+        <w:rPr>
+          <w:i/>
+          <w:iCs/>
+          <w:u w:val="single"/>
+        </w:rPr>
+      </w:pPr>
+      <w:r>
+        <w:rPr>
+          <w:i/>
+          <w:iCs/>
+          <w:u w:val="single"/>
+        </w:rPr>
+        <w:t xml:space="preserve">So bitnami make it easy to get your </w:t>
+      </w:r>
+      <w:r>
+        <w:rPr>
+          <w:i/>
+          <w:iCs/>
+          <w:u w:val="single"/>
+        </w:rPr>
+        <w:t>favourite</w:t>
+      </w:r>
+      <w:r>
+        <w:rPr>
+          <w:i/>
+          <w:iCs/>
+          <w:u w:val="single"/>
+        </w:rPr>
+        <w:t xml:space="preserve"> </w:t>
+      </w:r>
+      <w:r>
+        <w:rPr>
+          <w:i/>
+          <w:iCs/>
+          <w:u w:val="single"/>
+        </w:rPr>
+        <w:t>open-source</w:t>
+      </w:r>
+      <w:r>
+        <w:rPr>
+          <w:i/>
+          <w:iCs/>
+          <w:u w:val="single"/>
+        </w:rPr>
+        <w:t xml:space="preserve"> </w:t>
+      </w:r>
+      <w:r>
+        <w:rPr>
+          <w:i/>
+          <w:iCs/>
+          <w:u w:val="single"/>
+        </w:rPr>
+        <w:t>software’s</w:t>
+      </w:r>
+      <w:r>
+        <w:rPr>
+          <w:i/>
+          <w:iCs/>
+          <w:u w:val="single"/>
+        </w:rPr>
+        <w:t xml:space="preserve"> up and running</w:t>
+      </w:r>
+      <w:r>
+        <w:rPr>
+          <w:i/>
+          <w:iCs/>
+          <w:u w:val="single"/>
+        </w:rPr>
+        <w:t xml:space="preserve"> </w:t>
+      </w:r>
+      <w:r>
+        <w:rPr>
+          <w:i/>
+          <w:iCs/>
+          <w:u w:val="single"/>
+        </w:rPr>
+        <w:t>on any platform, including your laptop, Kubernetes or all the major clouds.</w:t>
+      </w:r>
+      <w:r>
+        <w:rPr>
+          <w:i/>
+          <w:iCs/>
+          <w:u w:val="single"/>
+        </w:rPr>
+        <w:t xml:space="preserve"> </w:t>
+      </w:r>
+    </w:p>
+    <w:p>
+      <w:pPr>
+        <w:pStyle w:val="NoSpacing"/>
+        <w:rPr>
+          <w:i/>
+          <w:iCs/>
+          <w:u w:val="single"/>
+        </w:rPr>
+      </w:pPr>
+      <w:r>
+        <w:rPr>
+          <w:i/>
+          <w:iCs/>
+          <w:u w:val="single"/>
+        </w:rPr>
+        <w:t>So</w:t>
+      </w:r>
+      <w:r>
+        <w:rPr>
+          <w:i/>
+          <w:iCs/>
+          <w:u w:val="single"/>
+        </w:rPr>
+        <w:t>,</w:t>
+      </w:r>
+      <w:r>
+        <w:rPr>
+          <w:i/>
+          <w:iCs/>
+          <w:u w:val="single"/>
+        </w:rPr>
+        <w:t xml:space="preserve"> this bitnami is supported by VMware.</w:t>
+      </w:r>
+    </w:p>
+    <w:p>
+      <w:pPr>
+        <w:pStyle w:val="NoSpacing"/>
+        <w:rPr>
+          <w:i/>
+          <w:iCs/>
+          <w:u w:val="single"/>
+        </w:rPr>
+      </w:pPr>
+      <w:r>
+        <w:rPr>
+          <w:i/>
+          <w:iCs/>
+          <w:u w:val="single"/>
+        </w:rPr>
+        <w:t>So</w:t>
+      </w:r>
+      <w:r>
+        <w:rPr>
+          <w:i/>
+          <w:iCs/>
+          <w:u w:val="single"/>
+        </w:rPr>
+        <w:t>,</w:t>
+      </w:r>
+      <w:r>
+        <w:rPr>
+          <w:i/>
+          <w:iCs/>
+          <w:u w:val="single"/>
+        </w:rPr>
+        <w:t xml:space="preserve"> inside this course we are going to leverage the Bitnami Helm charts to install all the products like</w:t>
+      </w:r>
+    </w:p>
+    <w:p>
+      <w:pPr>
+        <w:pStyle w:val="NoSpacing"/>
+        <w:rPr>
+          <w:i/>
+          <w:iCs/>
+          <w:u w:val="single"/>
+        </w:rPr>
+      </w:pPr>
+      <w:r>
+        <w:rPr>
+          <w:i/>
+          <w:iCs/>
+          <w:u w:val="single"/>
+        </w:rPr>
+        <w:t>Kafka, Grafana, Prometheus, Keycloak inside our Kubernetes cluster.</w:t>
+      </w:r>
+    </w:p>
+    <w:p>
+      <w:pPr>
+        <w:pStyle w:val="NoSpacing"/>
+      </w:pPr>
+    </w:p>
+    <w:p>
+      <w:pPr>
+        <w:pStyle w:val="NoSpacing"/>
+      </w:pPr>
+      <w:r>
+        <w:t xml:space="preserve">For the same inside the Google, you can search for bitnami helm charts </w:t>
+      </w:r>
+      <w:r>
+        <w:t>GitHub</w:t>
+      </w:r>
+      <w:r>
+        <w:t>.</w:t>
+      </w:r>
+    </w:p>
+    <w:p>
+      <w:pPr>
+        <w:pStyle w:val="NoSpacing"/>
+      </w:pPr>
+      <w:r>
+        <w:t>This will show us the GitHub repo where Bitnami is maintaining all the helm charts.</w:t>
+      </w:r>
+    </w:p>
+    <w:p>
+      <w:pPr>
+        <w:pStyle w:val="NoSpacing"/>
+      </w:pPr>
+    </w:p>
+    <w:p>
+      <w:pPr>
+        <w:pStyle w:val="NoSpacing"/>
+      </w:pPr>
+      <w:hyperlink r:id="rId63" w:history="1">
+        <w:r>
+          <w:rPr>
+            <w:rStyle w:val="Hyperlink"/>
+          </w:rPr>
+          <w:t>https://github.com/bitnami/charts/tree/main/bitnami</w:t>
+        </w:r>
+      </w:hyperlink>
+    </w:p>
+    <w:p>
+      <w:pPr>
+        <w:pStyle w:val="NoSpacing"/>
+      </w:pPr>
+    </w:p>
+    <w:p>
+      <w:pPr>
+        <w:pStyle w:val="NoSpacing"/>
+        <w:rPr>
+          <w:i/>
+          <w:iCs/>
+          <w:sz w:val="20"/>
+          <w:szCs w:val="20"/>
+        </w:rPr>
+      </w:pPr>
+      <w:r>
+        <w:rPr>
+          <w:i/>
+          <w:iCs/>
+          <w:sz w:val="20"/>
+          <w:szCs w:val="20"/>
+        </w:rPr>
+        <w:t>Inside this repo, if you can open this Bitnami folder, you should be able to identify the helm charts</w:t>
+      </w:r>
+    </w:p>
+    <w:p>
+      <w:pPr>
+        <w:pStyle w:val="NoSpacing"/>
+        <w:rPr>
+          <w:i/>
+          <w:iCs/>
+          <w:sz w:val="20"/>
+          <w:szCs w:val="20"/>
+        </w:rPr>
+      </w:pPr>
+      <w:r>
+        <w:rPr>
+          <w:i/>
+          <w:iCs/>
+          <w:sz w:val="20"/>
+          <w:szCs w:val="20"/>
+        </w:rPr>
+        <w:t xml:space="preserve">for </w:t>
+      </w:r>
+      <w:r>
+        <w:rPr>
+          <w:i/>
+          <w:iCs/>
+          <w:sz w:val="20"/>
+          <w:szCs w:val="20"/>
+        </w:rPr>
+        <w:t>most of</w:t>
+      </w:r>
+      <w:r>
+        <w:rPr>
+          <w:i/>
+          <w:iCs/>
+          <w:sz w:val="20"/>
+          <w:szCs w:val="20"/>
+        </w:rPr>
+        <w:t xml:space="preserve"> the products that any organization needs.</w:t>
+      </w:r>
+    </w:p>
+    <w:p>
+      <w:pPr>
+        <w:pStyle w:val="NoSpacing"/>
+        <w:rPr>
+          <w:i/>
+          <w:iCs/>
+          <w:sz w:val="20"/>
+          <w:szCs w:val="20"/>
+        </w:rPr>
+      </w:pPr>
+      <w:r>
+        <w:rPr>
+          <w:i/>
+          <w:iCs/>
+          <w:sz w:val="20"/>
+          <w:szCs w:val="20"/>
+        </w:rPr>
+        <w:t>So here we have products like Argo CD, Cassandra Console, followed by Drupal, Elasticsearch.</w:t>
+      </w:r>
+    </w:p>
+    <w:p>
+      <w:pPr>
+        <w:pStyle w:val="NoSpacing"/>
+        <w:rPr>
+          <w:i/>
+          <w:iCs/>
+          <w:sz w:val="20"/>
+          <w:szCs w:val="20"/>
+        </w:rPr>
+      </w:pPr>
+      <w:r>
+        <w:rPr>
+          <w:i/>
+          <w:iCs/>
+          <w:sz w:val="20"/>
+          <w:szCs w:val="20"/>
+        </w:rPr>
+        <w:t>Similarly, all Grafana related helm charts are also available here like Grafana Loki Grafana Tempo,</w:t>
+      </w:r>
+    </w:p>
+    <w:p>
+      <w:pPr>
+        <w:pStyle w:val="NoSpacing"/>
+        <w:rPr>
+          <w:i/>
+          <w:iCs/>
+          <w:sz w:val="20"/>
+          <w:szCs w:val="20"/>
+        </w:rPr>
+      </w:pPr>
+      <w:r>
+        <w:rPr>
+          <w:i/>
+          <w:iCs/>
+          <w:sz w:val="20"/>
+          <w:szCs w:val="20"/>
+        </w:rPr>
+        <w:t>Grafana.</w:t>
+      </w:r>
+      <w:r>
+        <w:rPr>
+          <w:i/>
+          <w:iCs/>
+          <w:sz w:val="20"/>
+          <w:szCs w:val="20"/>
+        </w:rPr>
+        <w:t xml:space="preserve"> </w:t>
+      </w:r>
+      <w:r>
+        <w:rPr>
+          <w:i/>
+          <w:iCs/>
+          <w:sz w:val="20"/>
+          <w:szCs w:val="20"/>
+        </w:rPr>
+        <w:t xml:space="preserve">If you can scroll down, </w:t>
+      </w:r>
+      <w:r>
+        <w:rPr>
+          <w:i/>
+          <w:iCs/>
+          <w:sz w:val="20"/>
+          <w:szCs w:val="20"/>
+        </w:rPr>
+        <w:t>you will</w:t>
+      </w:r>
+      <w:r>
+        <w:rPr>
+          <w:i/>
+          <w:iCs/>
+          <w:sz w:val="20"/>
+          <w:szCs w:val="20"/>
+        </w:rPr>
+        <w:t xml:space="preserve"> be able to see many other products like Kafka, Keycloak, Kibana,</w:t>
+      </w:r>
+    </w:p>
+    <w:p>
+      <w:pPr>
+        <w:pStyle w:val="NoSpacing"/>
+        <w:rPr>
+          <w:i/>
+          <w:iCs/>
+          <w:sz w:val="20"/>
+          <w:szCs w:val="20"/>
+        </w:rPr>
+      </w:pPr>
+      <w:r>
+        <w:rPr>
+          <w:i/>
+          <w:iCs/>
+          <w:sz w:val="20"/>
+          <w:szCs w:val="20"/>
+        </w:rPr>
+        <w:t>Cube prometheus, MongoDB,</w:t>
+      </w:r>
+      <w:r>
+        <w:rPr>
+          <w:i/>
+          <w:iCs/>
+          <w:sz w:val="20"/>
+          <w:szCs w:val="20"/>
+        </w:rPr>
+        <w:t xml:space="preserve"> </w:t>
+      </w:r>
+      <w:r>
+        <w:rPr>
+          <w:i/>
+          <w:iCs/>
+          <w:sz w:val="20"/>
+          <w:szCs w:val="20"/>
+        </w:rPr>
+        <w:t>logstash</w:t>
+      </w:r>
+      <w:r>
+        <w:rPr>
+          <w:i/>
+          <w:iCs/>
+          <w:sz w:val="20"/>
+          <w:szCs w:val="20"/>
+        </w:rPr>
+        <w:t xml:space="preserve">, </w:t>
+      </w:r>
+      <w:r>
+        <w:rPr>
+          <w:i/>
+          <w:iCs/>
+          <w:sz w:val="20"/>
+          <w:szCs w:val="20"/>
+        </w:rPr>
+        <w:t>Mariadb.</w:t>
+      </w:r>
+      <w:r>
+        <w:rPr>
+          <w:i/>
+          <w:iCs/>
+          <w:sz w:val="20"/>
+          <w:szCs w:val="20"/>
+        </w:rPr>
+        <w:t xml:space="preserve"> </w:t>
+      </w:r>
+      <w:r>
+        <w:rPr>
+          <w:i/>
+          <w:iCs/>
+          <w:sz w:val="20"/>
+          <w:szCs w:val="20"/>
+        </w:rPr>
+        <w:t>Similarly, you should be able to identify some helm charts related to MySQL, Nginx, Postgres database,</w:t>
+      </w:r>
+      <w:r>
+        <w:rPr>
+          <w:i/>
+          <w:iCs/>
+          <w:sz w:val="20"/>
+          <w:szCs w:val="20"/>
+        </w:rPr>
+        <w:t xml:space="preserve"> </w:t>
+      </w:r>
+      <w:r>
+        <w:rPr>
+          <w:i/>
+          <w:iCs/>
+          <w:sz w:val="20"/>
+          <w:szCs w:val="20"/>
+        </w:rPr>
+        <w:t>Rabbitmq,</w:t>
+      </w:r>
+      <w:r>
+        <w:rPr>
+          <w:i/>
+          <w:iCs/>
+          <w:sz w:val="20"/>
+          <w:szCs w:val="20"/>
+        </w:rPr>
+        <w:t xml:space="preserve"> </w:t>
+      </w:r>
+      <w:r>
+        <w:rPr>
+          <w:i/>
+          <w:iCs/>
+          <w:sz w:val="20"/>
+          <w:szCs w:val="20"/>
+        </w:rPr>
+        <w:t>Redis.</w:t>
+      </w:r>
+    </w:p>
+    <w:p>
+      <w:pPr>
+        <w:pStyle w:val="NoSpacing"/>
+      </w:pPr>
+    </w:p>
+    <w:p>
+      <w:pPr>
+        <w:pStyle w:val="NoSpacing"/>
+      </w:pPr>
+      <w:r>
+        <w:t>So,</w:t>
+      </w:r>
+      <w:r>
+        <w:t xml:space="preserve"> there are good amount of helm charts available.</w:t>
+      </w:r>
+    </w:p>
+    <w:p>
+      <w:pPr>
+        <w:pStyle w:val="NoSpacing"/>
+      </w:pPr>
+      <w:r>
+        <w:t>So based upon your requirements you can always leverage these Bitnami helm charts.</w:t>
+      </w:r>
+    </w:p>
+    <w:p>
+      <w:pPr>
+        <w:pStyle w:val="NoSpacing"/>
+      </w:pPr>
+    </w:p>
+    <w:p>
+      <w:pPr>
+        <w:pStyle w:val="NoSpacing"/>
+      </w:pPr>
+      <w:r>
+        <w:t xml:space="preserve">As of now we leverage one of the helm </w:t>
+      </w:r>
+      <w:r>
+        <w:t>charts</w:t>
+      </w:r>
+      <w:r>
+        <w:t xml:space="preserve"> which is wordpress while seeing demo of helm charts</w:t>
+      </w:r>
+    </w:p>
+    <w:p>
+      <w:pPr>
+        <w:pStyle w:val="NoSpacing"/>
+      </w:pPr>
+      <w:r>
+        <w:t>in the previous lectures.</w:t>
+      </w:r>
+    </w:p>
+    <w:p>
+      <w:pPr>
+        <w:pStyle w:val="NoSpacing"/>
+      </w:pPr>
+      <w:r>
+        <w:t>So,</w:t>
+      </w:r>
+      <w:r>
+        <w:t xml:space="preserve"> in the same location we have many other helm charts and we are going to leverage them to set up required</w:t>
+      </w:r>
+      <w:r>
+        <w:t xml:space="preserve"> </w:t>
+      </w:r>
+      <w:r>
+        <w:t>components inside our Kubernetes cluster.</w:t>
+      </w:r>
+    </w:p>
+    <w:p>
+      <w:pPr>
+        <w:pStyle w:val="NoSpacing"/>
+      </w:pPr>
+    </w:p>
+    <w:p>
+      <w:pPr>
+        <w:pStyle w:val="NoSpacing"/>
+      </w:pPr>
+      <w:r>
+        <w:t>So,</w:t>
+      </w:r>
+      <w:r>
+        <w:t xml:space="preserve"> to download these helm charts, what I can do is, I can go to the charts folder and here we have an</w:t>
+      </w:r>
+      <w:r>
+        <w:t xml:space="preserve"> </w:t>
+      </w:r>
+      <w:r>
+        <w:t>option to download all these helm charts into local system.</w:t>
+      </w:r>
+    </w:p>
+    <w:p>
+      <w:pPr>
+        <w:pStyle w:val="NoSpacing"/>
+      </w:pPr>
+      <w:r>
+        <w:t>So,</w:t>
+      </w:r>
+      <w:r>
+        <w:t xml:space="preserve"> </w:t>
+      </w:r>
+      <w:r>
+        <w:t>I am</w:t>
+      </w:r>
+      <w:r>
+        <w:t xml:space="preserve"> going to click on this download Zip option and this will download all the helm charts that are</w:t>
+      </w:r>
+    </w:p>
+    <w:p>
+      <w:pPr>
+        <w:pStyle w:val="NoSpacing"/>
+      </w:pPr>
+      <w:r>
+        <w:t>provided by the Bitnami.</w:t>
+      </w:r>
+    </w:p>
+    <w:p>
+      <w:pPr>
+        <w:pStyle w:val="NoSpacing"/>
+        <w:jc w:val="center"/>
+      </w:pPr>
+      <w:r>
+        <w:drawing>
+          <wp:inline distT="0" distB="0" distL="0" distR="0" wp14:anchorId="79B9D7BD" wp14:editId="25F324DF">
+            <wp:extent cx="3372307" cy="1534832"/>
+            <wp:effectExtent l="0" t="0" r="0" b="8255"/>
+            <wp:docPr id="142065672" name="Picture 1"/>
+            <wp:cNvGraphicFramePr>
+              <a:graphicFrameLocks xmlns:a="http://schemas.openxmlformats.org/drawingml/2006/main" noChangeAspect="1"/>
+            </wp:cNvGraphicFramePr>
+            <a:graphic xmlns:a="http://schemas.openxmlformats.org/drawingml/2006/main">
+              <a:graphicData uri="http://schemas.openxmlformats.org/drawingml/2006/picture">
+                <pic:pic xmlns:pic="http://schemas.openxmlformats.org/drawingml/2006/picture">
+                  <pic:nvPicPr>
+                    <pic:cNvPr id="142065672" name=""/>
+                    <pic:cNvPicPr/>
+                  </pic:nvPicPr>
+                  <pic:blipFill>
+                    <a:blip r:embed="rId64"/>
+                    <a:stretch>
+                      <a:fillRect/>
+                    </a:stretch>
+                  </pic:blipFill>
+                  <pic:spPr>
+                    <a:xfrm>
+                      <a:off x="0" y="0"/>
+                      <a:ext cx="3378643" cy="1537716"/>
+                    </a:xfrm>
+                    <a:prstGeom prst="rect">
+                      <a:avLst/>
+                    </a:prstGeom>
+                  </pic:spPr>
+                </pic:pic>
+              </a:graphicData>
+            </a:graphic>
+          </wp:inline>
+        </w:drawing>
+      </w:r>
+    </w:p>
+    <w:p>
+      <w:pPr>
+        <w:pStyle w:val="NoSpacing"/>
+      </w:pPr>
+      <w:r>
+        <w:lastRenderedPageBreak/>
+        <w:t>I can choose whatever I required and leverage them to install the components inside my Kubernetes cluster.</w:t>
+      </w:r>
+      <w:r>
+        <w:t xml:space="preserve"> </w:t>
+      </w:r>
+    </w:p>
+    <w:p>
+      <w:pPr>
+        <w:pStyle w:val="NoSpacing"/>
+      </w:pPr>
+      <w:r>
+        <w:t>Let me go to the downloads folder and look for the helm charts that we have downloaded. Inside my downloads</w:t>
+      </w:r>
+      <w:r>
+        <w:t xml:space="preserve"> </w:t>
+      </w:r>
+      <w:r>
+        <w:t>folder,</w:t>
+      </w:r>
+      <w:r>
+        <w:t xml:space="preserve"> </w:t>
+      </w:r>
+      <w:r>
+        <w:t>like you can see I have a folder with the name Bitnami.</w:t>
+      </w:r>
+    </w:p>
+    <w:p>
+      <w:pPr>
+        <w:pStyle w:val="NoSpacing"/>
+      </w:pPr>
+    </w:p>
+    <w:p>
+      <w:pPr>
+        <w:pStyle w:val="NoSpacing"/>
+      </w:pPr>
+      <w:r>
+        <w:t>C:\Users\niles\Downloads\charts-main\charts-main\bitnami</w:t>
+      </w:r>
+    </w:p>
+    <w:p>
+      <w:pPr>
+        <w:pStyle w:val="NoSpacing"/>
+      </w:pPr>
+    </w:p>
+    <w:p>
+      <w:pPr>
+        <w:pStyle w:val="NoSpacing"/>
+      </w:pPr>
+      <w:r>
+        <w:t>If I can open inside this, I have all the helm charts that are provided by the Bitnami.</w:t>
+      </w:r>
+    </w:p>
+    <w:p>
+      <w:pPr>
+        <w:pStyle w:val="NoSpacing"/>
+      </w:pPr>
+    </w:p>
+    <w:p>
+      <w:pPr>
+        <w:pStyle w:val="NoSpacing"/>
+      </w:pPr>
+      <w:r>
+        <w:t>As a first step, I'm going to use the Keycloak Helm chart</w:t>
+      </w:r>
+      <w:r>
+        <w:t xml:space="preserve"> from the bitnami folder</w:t>
+      </w:r>
+      <w:r>
+        <w:t xml:space="preserve"> </w:t>
+      </w:r>
+    </w:p>
+    <w:p>
+      <w:pPr>
+        <w:pStyle w:val="NoSpacing"/>
+      </w:pPr>
+      <w:r>
+        <w:t>C:\Users\niles\Downloads\charts-main\charts-main\bitnami\keycloak</w:t>
+      </w:r>
+    </w:p>
+    <w:p>
+      <w:pPr>
+        <w:pStyle w:val="NoSpacing"/>
+      </w:pPr>
+      <w:r>
+        <w:t xml:space="preserve">And paste it in </w:t>
+      </w:r>
+      <w:r>
+        <w:br/>
+      </w:r>
+      <w:r>
+        <w:t>D:\Experiments\Microservices\sb-bank-application\eazybank-helm</w:t>
+      </w:r>
+    </w:p>
+    <w:p>
+      <w:pPr>
+        <w:pStyle w:val="NoSpacing"/>
+      </w:pPr>
+      <w:r>
+        <w:drawing>
+          <wp:inline distT="0" distB="0" distL="0" distR="0" wp14:anchorId="27DD23A3" wp14:editId="5903F729">
+            <wp:extent cx="4111142" cy="1225207"/>
+            <wp:effectExtent l="0" t="0" r="3810" b="0"/>
+            <wp:docPr id="1302778794" name="Picture 1"/>
+            <wp:cNvGraphicFramePr>
+              <a:graphicFrameLocks xmlns:a="http://schemas.openxmlformats.org/drawingml/2006/main" noChangeAspect="1"/>
+            </wp:cNvGraphicFramePr>
+            <a:graphic xmlns:a="http://schemas.openxmlformats.org/drawingml/2006/main">
+              <a:graphicData uri="http://schemas.openxmlformats.org/drawingml/2006/picture">
+                <pic:pic xmlns:pic="http://schemas.openxmlformats.org/drawingml/2006/picture">
+                  <pic:nvPicPr>
+                    <pic:cNvPr id="1302778794" name=""/>
+                    <pic:cNvPicPr/>
+                  </pic:nvPicPr>
+                  <pic:blipFill>
+                    <a:blip r:embed="rId65"/>
+                    <a:stretch>
+                      <a:fillRect/>
+                    </a:stretch>
+                  </pic:blipFill>
+                  <pic:spPr>
+                    <a:xfrm>
+                      <a:off x="0" y="0"/>
+                      <a:ext cx="4124909" cy="1229310"/>
+                    </a:xfrm>
+                    <a:prstGeom prst="rect">
+                      <a:avLst/>
+                    </a:prstGeom>
+                  </pic:spPr>
+                </pic:pic>
+              </a:graphicData>
+            </a:graphic>
+          </wp:inline>
+        </w:drawing>
+      </w:r>
+    </w:p>
+    <w:p>
+      <w:pPr>
+        <w:pStyle w:val="NoSpacing"/>
+      </w:pPr>
+    </w:p>
+    <w:p>
+      <w:pPr>
+        <w:pStyle w:val="NoSpacing"/>
+      </w:pPr>
+      <w:r>
+        <w:t xml:space="preserve">Inside this Keycloak Helm chart we have all the required files like </w:t>
+      </w:r>
+      <w:r>
+        <w:t>C</w:t>
+      </w:r>
+      <w:r>
+        <w:t>hart.yaml</w:t>
+      </w:r>
+      <w:r>
+        <w:t>, templates</w:t>
+      </w:r>
+      <w:r>
+        <w:t xml:space="preserve"> and values.yaml.</w:t>
+      </w:r>
+    </w:p>
+    <w:p>
+      <w:pPr>
+        <w:pStyle w:val="NoSpacing"/>
+      </w:pPr>
+    </w:p>
+    <w:p>
+      <w:pPr>
+        <w:pStyle w:val="NoSpacing"/>
+      </w:pPr>
+      <w:r>
+        <w:t>If I try to run this Keycloak helm chart into my local Kubernetes cluster by default it is going to</w:t>
+      </w:r>
+    </w:p>
+    <w:p>
+      <w:pPr>
+        <w:pStyle w:val="NoSpacing"/>
+      </w:pPr>
+      <w:r>
+        <w:t>deploy my keycloak service with a cluster IP.</w:t>
+      </w:r>
+    </w:p>
+    <w:p>
+      <w:pPr>
+        <w:pStyle w:val="NoSpacing"/>
+      </w:pPr>
+      <w:r>
+        <w:t xml:space="preserve">But since I want to access my keyclock to create the client details and roles information, </w:t>
+      </w:r>
+      <w:r>
+        <w:t>I am</w:t>
+      </w:r>
+      <w:r>
+        <w:t xml:space="preserve"> going</w:t>
+      </w:r>
+    </w:p>
+    <w:p>
+      <w:pPr>
+        <w:pStyle w:val="NoSpacing"/>
+      </w:pPr>
+      <w:r>
+        <w:t>to expose my key clock service as a load balancer.</w:t>
+      </w:r>
+    </w:p>
+    <w:p>
+      <w:pPr>
+        <w:pStyle w:val="NoSpacing"/>
+      </w:pPr>
+      <w:r>
+        <w:t xml:space="preserve">So to change this </w:t>
+      </w:r>
+      <w:r>
+        <w:t>behaviour</w:t>
+      </w:r>
+      <w:r>
+        <w:t>, we need to open the values.yaml present inside the keycloak helm chart.</w:t>
+      </w:r>
+    </w:p>
+    <w:p>
+      <w:pPr>
+        <w:pStyle w:val="NoSpacing"/>
+      </w:pPr>
+      <w:r>
+        <w:t xml:space="preserve">Search for </w:t>
+      </w:r>
+    </w:p>
+    <w:p>
+      <w:pPr>
+        <w:shd w:val="clear" w:color="auto" w:fill="1F1F1F"/>
+        <w:spacing w:after="0" w:line="285" w:lineRule="atLeast"/>
+        <w:rPr>
+          <w:rFonts w:ascii="Consolas" w:eastAsia="Times New Roman" w:hAnsi="Consolas" w:cs="Times New Roman"/>
+          <w:color w:val="CCCCCC"/>
+          <w:kern w:val="0"/>
+          <w:sz w:val="21"/>
+          <w:szCs w:val="21"/>
+          <w:lang w:eastAsia="en-IN"/>
+          <w14:ligatures w14:val="none"/>
+        </w:rPr>
+      </w:pPr>
+      <w:r>
+        <w:rPr>
+          <w:rFonts w:ascii="Consolas" w:eastAsia="Times New Roman" w:hAnsi="Consolas" w:cs="Times New Roman"/>
+          <w:color w:val="569CD6"/>
+          <w:kern w:val="0"/>
+          <w:sz w:val="21"/>
+          <w:szCs w:val="21"/>
+          <w:lang w:eastAsia="en-IN"/>
+          <w14:ligatures w14:val="none"/>
+        </w:rPr>
+        <w:t>type</w:t>
+      </w:r>
+      <w:r>
+        <w:rPr>
+          <w:rFonts w:ascii="Consolas" w:eastAsia="Times New Roman" w:hAnsi="Consolas" w:cs="Times New Roman"/>
+          <w:color w:val="CCCCCC"/>
+          <w:kern w:val="0"/>
+          <w:sz w:val="21"/>
+          <w:szCs w:val="21"/>
+          <w:lang w:eastAsia="en-IN"/>
+          <w14:ligatures w14:val="none"/>
+        </w:rPr>
+        <w:t xml:space="preserve">: </w:t>
+      </w:r>
+      <w:r>
+        <w:rPr>
+          <w:rFonts w:ascii="Consolas" w:eastAsia="Times New Roman" w:hAnsi="Consolas" w:cs="Times New Roman"/>
+          <w:color w:val="CE9178"/>
+          <w:kern w:val="0"/>
+          <w:sz w:val="21"/>
+          <w:szCs w:val="21"/>
+          <w:lang w:eastAsia="en-IN"/>
+          <w14:ligatures w14:val="none"/>
+        </w:rPr>
+        <w:t>ClusterIP</w:t>
+      </w:r>
+    </w:p>
+    <w:p>
+      <w:pPr>
+        <w:pStyle w:val="NoSpacing"/>
+      </w:pPr>
+      <w:r>
+        <w:t>So here instead of cluster IP, I</w:t>
+      </w:r>
+      <w:r>
+        <w:t xml:space="preserve"> am</w:t>
+      </w:r>
+      <w:r>
+        <w:t xml:space="preserve"> going to mention as LoadBalancer, once you have defined the service</w:t>
+      </w:r>
+      <w:r>
+        <w:t xml:space="preserve"> </w:t>
+      </w:r>
+      <w:r>
+        <w:t xml:space="preserve">type as LoadBalancer, </w:t>
+      </w:r>
+    </w:p>
+    <w:p>
+      <w:pPr>
+        <w:shd w:val="clear" w:color="auto" w:fill="1F1F1F"/>
+        <w:spacing w:after="0" w:line="285" w:lineRule="atLeast"/>
+        <w:rPr>
+          <w:rFonts w:ascii="Consolas" w:eastAsia="Times New Roman" w:hAnsi="Consolas" w:cs="Times New Roman"/>
+          <w:color w:val="CCCCCC"/>
+          <w:kern w:val="0"/>
+          <w:sz w:val="21"/>
+          <w:szCs w:val="21"/>
+          <w:lang w:eastAsia="en-IN"/>
+          <w14:ligatures w14:val="none"/>
+        </w:rPr>
+      </w:pPr>
+      <w:r>
+        <w:rPr>
+          <w:rFonts w:ascii="Consolas" w:eastAsia="Times New Roman" w:hAnsi="Consolas" w:cs="Times New Roman"/>
+          <w:color w:val="569CD6"/>
+          <w:kern w:val="0"/>
+          <w:sz w:val="21"/>
+          <w:szCs w:val="21"/>
+          <w:lang w:eastAsia="en-IN"/>
+          <w14:ligatures w14:val="none"/>
+        </w:rPr>
+        <w:t>type</w:t>
+      </w:r>
+      <w:r>
+        <w:rPr>
+          <w:rFonts w:ascii="Consolas" w:eastAsia="Times New Roman" w:hAnsi="Consolas" w:cs="Times New Roman"/>
+          <w:color w:val="CCCCCC"/>
+          <w:kern w:val="0"/>
+          <w:sz w:val="21"/>
+          <w:szCs w:val="21"/>
+          <w:lang w:eastAsia="en-IN"/>
+          <w14:ligatures w14:val="none"/>
+        </w:rPr>
+        <w:t xml:space="preserve">: </w:t>
+      </w:r>
+      <w:r>
+        <w:rPr>
+          <w:rFonts w:ascii="Consolas" w:eastAsia="Times New Roman" w:hAnsi="Consolas" w:cs="Times New Roman"/>
+          <w:color w:val="CE9178"/>
+          <w:kern w:val="0"/>
+          <w:sz w:val="21"/>
+          <w:szCs w:val="21"/>
+          <w:lang w:eastAsia="en-IN"/>
+          <w14:ligatures w14:val="none"/>
+        </w:rPr>
+        <w:t>LoadBalancer</w:t>
+      </w:r>
+    </w:p>
+    <w:p>
+      <w:pPr>
+        <w:pStyle w:val="NoSpacing"/>
+      </w:pPr>
+    </w:p>
+    <w:p>
+      <w:pPr>
+        <w:pStyle w:val="NoSpacing"/>
+      </w:pPr>
+      <w:r>
+        <w:t xml:space="preserve">you can look for </w:t>
+      </w:r>
+    </w:p>
+    <w:p>
+      <w:pPr>
+        <w:shd w:val="clear" w:color="auto" w:fill="1F1F1F"/>
+        <w:spacing w:after="0" w:line="285" w:lineRule="atLeast"/>
+        <w:rPr>
+          <w:rFonts w:ascii="Consolas" w:eastAsia="Times New Roman" w:hAnsi="Consolas" w:cs="Times New Roman"/>
+          <w:color w:val="CCCCCC"/>
+          <w:kern w:val="0"/>
+          <w:sz w:val="21"/>
+          <w:szCs w:val="21"/>
+          <w:lang w:eastAsia="en-IN"/>
+          <w14:ligatures w14:val="none"/>
+        </w:rPr>
+      </w:pPr>
+      <w:r>
+        <w:rPr>
+          <w:rFonts w:ascii="Consolas" w:eastAsia="Times New Roman" w:hAnsi="Consolas" w:cs="Times New Roman"/>
+          <w:color w:val="CCCCCC"/>
+          <w:kern w:val="0"/>
+          <w:sz w:val="21"/>
+          <w:szCs w:val="21"/>
+          <w:lang w:eastAsia="en-IN"/>
+          <w14:ligatures w14:val="none"/>
+        </w:rPr>
+        <w:t> </w:t>
+      </w:r>
+      <w:r>
+        <w:rPr>
+          <w:rFonts w:ascii="Consolas" w:eastAsia="Times New Roman" w:hAnsi="Consolas" w:cs="Times New Roman"/>
+          <w:color w:val="6A9955"/>
+          <w:kern w:val="0"/>
+          <w:sz w:val="21"/>
+          <w:szCs w:val="21"/>
+          <w:lang w:eastAsia="en-IN"/>
+          <w14:ligatures w14:val="none"/>
+        </w:rPr>
+        <w:t>##</w:t>
+      </w:r>
+    </w:p>
+    <w:p>
+      <w:pPr>
+        <w:shd w:val="clear" w:color="auto" w:fill="1F1F1F"/>
+        <w:spacing w:after="0" w:line="285" w:lineRule="atLeast"/>
+        <w:rPr>
+          <w:rFonts w:ascii="Consolas" w:eastAsia="Times New Roman" w:hAnsi="Consolas" w:cs="Times New Roman"/>
+          <w:color w:val="CCCCCC"/>
+          <w:kern w:val="0"/>
+          <w:sz w:val="21"/>
+          <w:szCs w:val="21"/>
+          <w:lang w:eastAsia="en-IN"/>
+          <w14:ligatures w14:val="none"/>
+        </w:rPr>
+      </w:pPr>
+      <w:r>
+        <w:rPr>
+          <w:rFonts w:ascii="Consolas" w:eastAsia="Times New Roman" w:hAnsi="Consolas" w:cs="Times New Roman"/>
+          <w:color w:val="CCCCCC"/>
+          <w:kern w:val="0"/>
+          <w:sz w:val="21"/>
+          <w:szCs w:val="21"/>
+          <w:lang w:eastAsia="en-IN"/>
+          <w14:ligatures w14:val="none"/>
+        </w:rPr>
+        <w:t xml:space="preserve">  </w:t>
+      </w:r>
+      <w:r>
+        <w:rPr>
+          <w:rFonts w:ascii="Consolas" w:eastAsia="Times New Roman" w:hAnsi="Consolas" w:cs="Times New Roman"/>
+          <w:color w:val="569CD6"/>
+          <w:kern w:val="0"/>
+          <w:sz w:val="21"/>
+          <w:szCs w:val="21"/>
+          <w:lang w:eastAsia="en-IN"/>
+          <w14:ligatures w14:val="none"/>
+        </w:rPr>
+        <w:t>adminUser</w:t>
+      </w:r>
+      <w:r>
+        <w:rPr>
+          <w:rFonts w:ascii="Consolas" w:eastAsia="Times New Roman" w:hAnsi="Consolas" w:cs="Times New Roman"/>
+          <w:color w:val="CCCCCC"/>
+          <w:kern w:val="0"/>
+          <w:sz w:val="21"/>
+          <w:szCs w:val="21"/>
+          <w:lang w:eastAsia="en-IN"/>
+          <w14:ligatures w14:val="none"/>
+        </w:rPr>
+        <w:t xml:space="preserve">: </w:t>
+      </w:r>
+      <w:r>
+        <w:rPr>
+          <w:rFonts w:ascii="Consolas" w:eastAsia="Times New Roman" w:hAnsi="Consolas" w:cs="Times New Roman"/>
+          <w:color w:val="CE9178"/>
+          <w:kern w:val="0"/>
+          <w:sz w:val="21"/>
+          <w:szCs w:val="21"/>
+          <w:lang w:eastAsia="en-IN"/>
+          <w14:ligatures w14:val="none"/>
+        </w:rPr>
+        <w:t>user</w:t>
+      </w:r>
+    </w:p>
+    <w:p>
+      <w:pPr>
+        <w:shd w:val="clear" w:color="auto" w:fill="1F1F1F"/>
+        <w:spacing w:after="0" w:line="285" w:lineRule="atLeast"/>
+        <w:rPr>
+          <w:rFonts w:ascii="Consolas" w:eastAsia="Times New Roman" w:hAnsi="Consolas" w:cs="Times New Roman"/>
+          <w:color w:val="CCCCCC"/>
+          <w:kern w:val="0"/>
+          <w:sz w:val="21"/>
+          <w:szCs w:val="21"/>
+          <w:lang w:eastAsia="en-IN"/>
+          <w14:ligatures w14:val="none"/>
+        </w:rPr>
+      </w:pPr>
+      <w:r>
+        <w:rPr>
+          <w:rFonts w:ascii="Consolas" w:eastAsia="Times New Roman" w:hAnsi="Consolas" w:cs="Times New Roman"/>
+          <w:color w:val="CCCCCC"/>
+          <w:kern w:val="0"/>
+          <w:sz w:val="21"/>
+          <w:szCs w:val="21"/>
+          <w:lang w:eastAsia="en-IN"/>
+          <w14:ligatures w14:val="none"/>
+        </w:rPr>
+        <w:t xml:space="preserve">  </w:t>
+      </w:r>
+      <w:r>
+        <w:rPr>
+          <w:rFonts w:ascii="Consolas" w:eastAsia="Times New Roman" w:hAnsi="Consolas" w:cs="Times New Roman"/>
+          <w:color w:val="6A9955"/>
+          <w:kern w:val="0"/>
+          <w:sz w:val="21"/>
+          <w:szCs w:val="21"/>
+          <w:lang w:eastAsia="en-IN"/>
+          <w14:ligatures w14:val="none"/>
+        </w:rPr>
+        <w:t>## @param auth.adminPassword Keycloak administrator password for the new user</w:t>
+      </w:r>
+    </w:p>
+    <w:p>
+      <w:pPr>
+        <w:shd w:val="clear" w:color="auto" w:fill="1F1F1F"/>
+        <w:spacing w:after="0" w:line="285" w:lineRule="atLeast"/>
+        <w:rPr>
+          <w:rFonts w:ascii="Consolas" w:eastAsia="Times New Roman" w:hAnsi="Consolas" w:cs="Times New Roman"/>
+          <w:color w:val="CCCCCC"/>
+          <w:kern w:val="0"/>
+          <w:sz w:val="21"/>
+          <w:szCs w:val="21"/>
+          <w:lang w:eastAsia="en-IN"/>
+          <w14:ligatures w14:val="none"/>
+        </w:rPr>
+      </w:pPr>
+      <w:r>
+        <w:rPr>
+          <w:rFonts w:ascii="Consolas" w:eastAsia="Times New Roman" w:hAnsi="Consolas" w:cs="Times New Roman"/>
+          <w:color w:val="CCCCCC"/>
+          <w:kern w:val="0"/>
+          <w:sz w:val="21"/>
+          <w:szCs w:val="21"/>
+          <w:lang w:eastAsia="en-IN"/>
+          <w14:ligatures w14:val="none"/>
+        </w:rPr>
+        <w:t xml:space="preserve">  </w:t>
+      </w:r>
+      <w:r>
+        <w:rPr>
+          <w:rFonts w:ascii="Consolas" w:eastAsia="Times New Roman" w:hAnsi="Consolas" w:cs="Times New Roman"/>
+          <w:color w:val="6A9955"/>
+          <w:kern w:val="0"/>
+          <w:sz w:val="21"/>
+          <w:szCs w:val="21"/>
+          <w:lang w:eastAsia="en-IN"/>
+          <w14:ligatures w14:val="none"/>
+        </w:rPr>
+        <w:t>##</w:t>
+      </w:r>
+    </w:p>
+    <w:p>
+      <w:pPr>
+        <w:shd w:val="clear" w:color="auto" w:fill="1F1F1F"/>
+        <w:spacing w:after="0" w:line="285" w:lineRule="atLeast"/>
+        <w:rPr>
+          <w:rFonts w:ascii="Consolas" w:eastAsia="Times New Roman" w:hAnsi="Consolas" w:cs="Times New Roman"/>
+          <w:color w:val="CCCCCC"/>
+          <w:kern w:val="0"/>
+          <w:sz w:val="21"/>
+          <w:szCs w:val="21"/>
+          <w:lang w:eastAsia="en-IN"/>
+          <w14:ligatures w14:val="none"/>
+        </w:rPr>
+      </w:pPr>
+      <w:r>
+        <w:rPr>
+          <w:rFonts w:ascii="Consolas" w:eastAsia="Times New Roman" w:hAnsi="Consolas" w:cs="Times New Roman"/>
+          <w:color w:val="CCCCCC"/>
+          <w:kern w:val="0"/>
+          <w:sz w:val="21"/>
+          <w:szCs w:val="21"/>
+          <w:lang w:eastAsia="en-IN"/>
+          <w14:ligatures w14:val="none"/>
+        </w:rPr>
+        <w:t xml:space="preserve">  </w:t>
+      </w:r>
+      <w:r>
+        <w:rPr>
+          <w:rFonts w:ascii="Consolas" w:eastAsia="Times New Roman" w:hAnsi="Consolas" w:cs="Times New Roman"/>
+          <w:color w:val="569CD6"/>
+          <w:kern w:val="0"/>
+          <w:sz w:val="21"/>
+          <w:szCs w:val="21"/>
+          <w:lang w:eastAsia="en-IN"/>
+          <w14:ligatures w14:val="none"/>
+        </w:rPr>
+        <w:t>adminPassword</w:t>
+      </w:r>
+      <w:r>
+        <w:rPr>
+          <w:rFonts w:ascii="Consolas" w:eastAsia="Times New Roman" w:hAnsi="Consolas" w:cs="Times New Roman"/>
+          <w:color w:val="CCCCCC"/>
+          <w:kern w:val="0"/>
+          <w:sz w:val="21"/>
+          <w:szCs w:val="21"/>
+          <w:lang w:eastAsia="en-IN"/>
+          <w14:ligatures w14:val="none"/>
+        </w:rPr>
+        <w:t xml:space="preserve">: </w:t>
+      </w:r>
+      <w:r>
+        <w:rPr>
+          <w:rFonts w:ascii="Consolas" w:eastAsia="Times New Roman" w:hAnsi="Consolas" w:cs="Times New Roman"/>
+          <w:color w:val="CE9178"/>
+          <w:kern w:val="0"/>
+          <w:sz w:val="21"/>
+          <w:szCs w:val="21"/>
+          <w:lang w:eastAsia="en-IN"/>
+          <w14:ligatures w14:val="none"/>
+        </w:rPr>
+        <w:t>""</w:t>
+      </w:r>
+    </w:p>
+    <w:p>
+      <w:pPr>
+        <w:pStyle w:val="NoSpacing"/>
+      </w:pPr>
+    </w:p>
+    <w:p>
+      <w:pPr>
+        <w:pStyle w:val="NoSpacing"/>
+      </w:pPr>
+      <w:r>
+        <w:t>So here I'm going to give the password as password itself so that we can login into the keycloak admin</w:t>
+      </w:r>
+      <w:r>
+        <w:t xml:space="preserve"> </w:t>
+      </w:r>
+      <w:r>
+        <w:t>with the username as user and the password as password.</w:t>
+      </w:r>
+    </w:p>
+    <w:p>
+      <w:pPr>
+        <w:shd w:val="clear" w:color="auto" w:fill="1F1F1F"/>
+        <w:spacing w:after="0" w:line="285" w:lineRule="atLeast"/>
+        <w:rPr>
+          <w:rFonts w:ascii="Consolas" w:eastAsia="Times New Roman" w:hAnsi="Consolas" w:cs="Times New Roman"/>
+          <w:color w:val="CCCCCC"/>
+          <w:kern w:val="0"/>
+          <w:sz w:val="21"/>
+          <w:szCs w:val="21"/>
+          <w:lang w:eastAsia="en-IN"/>
+          <w14:ligatures w14:val="none"/>
+        </w:rPr>
+      </w:pPr>
+      <w:r>
+        <w:rPr>
+          <w:rFonts w:ascii="Consolas" w:eastAsia="Times New Roman" w:hAnsi="Consolas" w:cs="Times New Roman"/>
+          <w:color w:val="569CD6"/>
+          <w:kern w:val="0"/>
+          <w:sz w:val="21"/>
+          <w:szCs w:val="21"/>
+          <w:lang w:eastAsia="en-IN"/>
+          <w14:ligatures w14:val="none"/>
+        </w:rPr>
+        <w:t>adminPassword</w:t>
+      </w:r>
+      <w:r>
+        <w:rPr>
+          <w:rFonts w:ascii="Consolas" w:eastAsia="Times New Roman" w:hAnsi="Consolas" w:cs="Times New Roman"/>
+          <w:color w:val="CCCCCC"/>
+          <w:kern w:val="0"/>
+          <w:sz w:val="21"/>
+          <w:szCs w:val="21"/>
+          <w:lang w:eastAsia="en-IN"/>
+          <w14:ligatures w14:val="none"/>
+        </w:rPr>
+        <w:t xml:space="preserve">: </w:t>
+      </w:r>
+      <w:r>
+        <w:rPr>
+          <w:rFonts w:ascii="Consolas" w:eastAsia="Times New Roman" w:hAnsi="Consolas" w:cs="Times New Roman"/>
+          <w:color w:val="CE9178"/>
+          <w:kern w:val="0"/>
+          <w:sz w:val="21"/>
+          <w:szCs w:val="21"/>
+          <w:lang w:eastAsia="en-IN"/>
+          <w14:ligatures w14:val="none"/>
+        </w:rPr>
+        <w:t>"password"</w:t>
+      </w:r>
+    </w:p>
+    <w:p>
+      <w:pPr>
+        <w:pStyle w:val="NoSpacing"/>
+      </w:pPr>
+    </w:p>
+    <w:p>
+      <w:pPr>
+        <w:pStyle w:val="NoSpacing"/>
+      </w:pPr>
+      <w:r>
+        <w:t>So,</w:t>
+      </w:r>
+      <w:r>
+        <w:t xml:space="preserve"> once we make these changes, we should be good.</w:t>
+      </w:r>
+    </w:p>
+    <w:p>
+      <w:pPr>
+        <w:pStyle w:val="NoSpacing"/>
+      </w:pPr>
+    </w:p>
+    <w:p>
+      <w:pPr>
+        <w:pStyle w:val="NoSpacing"/>
+      </w:pPr>
+    </w:p>
+    <w:p>
+      <w:pPr>
+        <w:pStyle w:val="NoSpacing"/>
+      </w:pPr>
+      <w:r>
+        <w:lastRenderedPageBreak/>
+        <w:t>Let me go to that terminal. Inside my terminal,</w:t>
+      </w:r>
+      <w:r>
+        <w:t xml:space="preserve"> </w:t>
+      </w:r>
+      <w:r>
+        <w:t>I am</w:t>
+      </w:r>
+      <w:r>
+        <w:t xml:space="preserve"> going to install the helm chart of keycloak.</w:t>
+      </w:r>
+    </w:p>
+    <w:p>
+      <w:pPr>
+        <w:pStyle w:val="NoSpacing"/>
+      </w:pPr>
+    </w:p>
+    <w:p>
+      <w:pPr>
+        <w:pStyle w:val="NoSpacing"/>
+        <w:rPr>
+          <w:b/>
+          <w:bCs/>
+        </w:rPr>
+      </w:pPr>
+      <w:r>
+        <w:t>PS D:\Experiments\Microservices\sb-bank-application\eazybank-helm\keycloak</w:t>
+      </w:r>
+      <w:r>
+        <w:rPr>
+          <w:b/>
+          <w:bCs/>
+        </w:rPr>
+        <w:t>&gt; helm dependencies build</w:t>
+      </w:r>
+    </w:p>
+    <w:p>
+      <w:pPr>
+        <w:pStyle w:val="NoSpacing"/>
+      </w:pPr>
+    </w:p>
+    <w:p>
+      <w:pPr>
+        <w:pStyle w:val="NoSpacing"/>
+      </w:pPr>
+      <w:r>
+        <w:t>For the same,</w:t>
+      </w:r>
+      <w:r>
+        <w:t xml:space="preserve"> </w:t>
+      </w:r>
+      <w:r>
+        <w:t>let me go to the location where my key clock helm chart is available.</w:t>
+      </w:r>
+    </w:p>
+    <w:p>
+      <w:pPr>
+        <w:pStyle w:val="NoSpacing"/>
+      </w:pPr>
+    </w:p>
+    <w:p>
+      <w:pPr>
+        <w:pStyle w:val="NoSpacing"/>
+        <w:rPr>
+          <w:b/>
+          <w:bCs/>
+        </w:rPr>
+      </w:pPr>
+      <w:r>
+        <w:rPr>
+          <w:b/>
+          <w:bCs/>
+        </w:rPr>
+        <w:t>PS D:\Experiments\Microservices\sb-bank-application\eazybank-helm&gt;</w:t>
+      </w:r>
+    </w:p>
+    <w:p>
+      <w:pPr>
+        <w:pStyle w:val="NoSpacing"/>
+      </w:pPr>
+    </w:p>
+    <w:p>
+      <w:pPr>
+        <w:pStyle w:val="NoSpacing"/>
+      </w:pPr>
+      <w:r>
+        <w:t>D:\Experiments\Microservices\sb-bank-application\eazybank-helm\keycloak\Chart.yaml</w:t>
+      </w:r>
+      <w:r>
+        <w:t xml:space="preserve"> </w:t>
+      </w:r>
+    </w:p>
+    <w:p>
+      <w:pPr>
+        <w:shd w:val="clear" w:color="auto" w:fill="1F1F1F"/>
+        <w:spacing w:after="0" w:line="285" w:lineRule="atLeast"/>
+        <w:rPr>
+          <w:rFonts w:ascii="Consolas" w:eastAsia="Times New Roman" w:hAnsi="Consolas" w:cs="Times New Roman"/>
+          <w:color w:val="CCCCCC"/>
+          <w:kern w:val="0"/>
+          <w:sz w:val="21"/>
+          <w:szCs w:val="21"/>
+          <w:lang w:eastAsia="en-IN"/>
+          <w14:ligatures w14:val="none"/>
+        </w:rPr>
+      </w:pPr>
+      <w:r>
+        <w:rPr>
+          <w:rFonts w:ascii="Consolas" w:eastAsia="Times New Roman" w:hAnsi="Consolas" w:cs="Times New Roman"/>
+          <w:color w:val="569CD6"/>
+          <w:kern w:val="0"/>
+          <w:sz w:val="21"/>
+          <w:szCs w:val="21"/>
+          <w:lang w:eastAsia="en-IN"/>
+          <w14:ligatures w14:val="none"/>
+        </w:rPr>
+        <w:t>name</w:t>
+      </w:r>
+      <w:r>
+        <w:rPr>
+          <w:rFonts w:ascii="Consolas" w:eastAsia="Times New Roman" w:hAnsi="Consolas" w:cs="Times New Roman"/>
+          <w:color w:val="CCCCCC"/>
+          <w:kern w:val="0"/>
+          <w:sz w:val="21"/>
+          <w:szCs w:val="21"/>
+          <w:lang w:eastAsia="en-IN"/>
+          <w14:ligatures w14:val="none"/>
+        </w:rPr>
+        <w:t xml:space="preserve">: </w:t>
+      </w:r>
+      <w:r>
+        <w:rPr>
+          <w:rFonts w:ascii="Consolas" w:eastAsia="Times New Roman" w:hAnsi="Consolas" w:cs="Times New Roman"/>
+          <w:color w:val="CE9178"/>
+          <w:kern w:val="0"/>
+          <w:sz w:val="21"/>
+          <w:szCs w:val="21"/>
+          <w:lang w:eastAsia="en-IN"/>
+          <w14:ligatures w14:val="none"/>
+        </w:rPr>
+        <w:t>keycloak</w:t>
+      </w:r>
+    </w:p>
+    <w:p>
+      <w:pPr>
+        <w:pStyle w:val="NoSpacing"/>
+      </w:pPr>
+    </w:p>
+    <w:p>
+      <w:pPr>
+        <w:pStyle w:val="NoSpacing"/>
+      </w:pPr>
+      <w:r>
+        <w:t>So let me try to execute this command.</w:t>
+      </w:r>
+    </w:p>
+    <w:p>
+      <w:pPr>
+        <w:pStyle w:val="NoSpacing"/>
+      </w:pPr>
+    </w:p>
+    <w:p>
+      <w:pPr>
+        <w:pStyle w:val="NoSpacing"/>
+        <w:rPr>
+          <w:b/>
+          <w:bCs/>
+        </w:rPr>
+      </w:pPr>
+      <w:r>
+        <w:t>PS D:\Experiments\Microservices\sb-bank-application\eazybank-helm</w:t>
+      </w:r>
+      <w:r>
+        <w:rPr>
+          <w:b/>
+          <w:bCs/>
+        </w:rPr>
+        <w:t>&gt; helm install keycloak</w:t>
+      </w:r>
+    </w:p>
+    <w:p>
+      <w:pPr>
+        <w:pStyle w:val="NoSpacing"/>
+      </w:pPr>
+    </w:p>
+    <w:p>
+      <w:pPr>
+        <w:pStyle w:val="NoSpacing"/>
+      </w:pPr>
+      <w:r>
+        <w:t>And behind the scenes you can see the installation is completed.</w:t>
+      </w:r>
+    </w:p>
+    <w:p>
+      <w:pPr>
+        <w:pStyle w:val="NoSpacing"/>
+      </w:pPr>
+      <w:r>
+        <w:drawing>
+          <wp:inline distT="0" distB="0" distL="0" distR="0" wp14:anchorId="4CBFEEC8" wp14:editId="30916B06">
+            <wp:extent cx="5731510" cy="2355850"/>
+            <wp:effectExtent l="0" t="0" r="2540" b="6350"/>
+            <wp:docPr id="146229773" name="Picture 1"/>
+            <wp:cNvGraphicFramePr>
+              <a:graphicFrameLocks xmlns:a="http://schemas.openxmlformats.org/drawingml/2006/main" noChangeAspect="1"/>
+            </wp:cNvGraphicFramePr>
+            <a:graphic xmlns:a="http://schemas.openxmlformats.org/drawingml/2006/main">
+              <a:graphicData uri="http://schemas.openxmlformats.org/drawingml/2006/picture">
+                <pic:pic xmlns:pic="http://schemas.openxmlformats.org/drawingml/2006/picture">
+                  <pic:nvPicPr>
+                    <pic:cNvPr id="146229773" name=""/>
+                    <pic:cNvPicPr/>
+                  </pic:nvPicPr>
+                  <pic:blipFill>
+                    <a:blip r:embed="rId66"/>
+                    <a:stretch>
+                      <a:fillRect/>
+                    </a:stretch>
+                  </pic:blipFill>
+                  <pic:spPr>
+                    <a:xfrm>
+                      <a:off x="0" y="0"/>
+                      <a:ext cx="5731510" cy="2355850"/>
+                    </a:xfrm>
+                    <a:prstGeom prst="rect">
+                      <a:avLst/>
+                    </a:prstGeom>
+                  </pic:spPr>
+                </pic:pic>
+              </a:graphicData>
+            </a:graphic>
+          </wp:inline>
+        </w:drawing>
+      </w:r>
+    </w:p>
+    <w:p>
+      <w:pPr>
+        <w:pStyle w:val="NoSpacing"/>
+      </w:pPr>
+    </w:p>
+    <w:p>
+      <w:pPr>
+        <w:pStyle w:val="NoSpacing"/>
+      </w:pPr>
+      <w:r>
+        <w:t>Ste</w:t>
+      </w:r>
+      <w:r>
+        <w:t>p</w:t>
+      </w:r>
+      <w:r>
+        <w:t>s to start the Kubernetes dashboard</w:t>
+      </w:r>
+    </w:p>
+    <w:p>
+      <w:pPr>
+        <w:pStyle w:val="NoSpacing"/>
+      </w:pPr>
+      <w:r>
+        <w:drawing>
+          <wp:inline distT="0" distB="0" distL="0" distR="0" wp14:anchorId="7A0841BD" wp14:editId="0CA3A58F">
+            <wp:extent cx="5731510" cy="2218690"/>
+            <wp:effectExtent l="0" t="0" r="2540" b="0"/>
+            <wp:docPr id="883753530" name="Picture 1"/>
+            <wp:cNvGraphicFramePr>
+              <a:graphicFrameLocks xmlns:a="http://schemas.openxmlformats.org/drawingml/2006/main" noChangeAspect="1"/>
+            </wp:cNvGraphicFramePr>
+            <a:graphic xmlns:a="http://schemas.openxmlformats.org/drawingml/2006/main">
+              <a:graphicData uri="http://schemas.openxmlformats.org/drawingml/2006/picture">
+                <pic:pic xmlns:pic="http://schemas.openxmlformats.org/drawingml/2006/picture">
+                  <pic:nvPicPr>
+                    <pic:cNvPr id="883753530" name=""/>
+                    <pic:cNvPicPr/>
+                  </pic:nvPicPr>
+                  <pic:blipFill>
+                    <a:blip r:embed="rId67"/>
+                    <a:stretch>
+                      <a:fillRect/>
+                    </a:stretch>
+                  </pic:blipFill>
+                  <pic:spPr>
+                    <a:xfrm>
+                      <a:off x="0" y="0"/>
+                      <a:ext cx="5731510" cy="2218690"/>
+                    </a:xfrm>
+                    <a:prstGeom prst="rect">
+                      <a:avLst/>
+                    </a:prstGeom>
+                  </pic:spPr>
+                </pic:pic>
+              </a:graphicData>
+            </a:graphic>
+          </wp:inline>
+        </w:drawing>
+      </w:r>
+    </w:p>
+    <w:p>
+      <w:pPr>
+        <w:pStyle w:val="NoSpacing"/>
+      </w:pPr>
+    </w:p>
+    <w:p>
+      <w:pPr>
+        <w:pStyle w:val="NoSpacing"/>
+      </w:pPr>
+    </w:p>
+    <w:p>
+      <w:pPr>
+        <w:pStyle w:val="NoSpacing"/>
+      </w:pPr>
+    </w:p>
+    <w:p>
+      <w:pPr>
+        <w:pStyle w:val="NoSpacing"/>
+      </w:pPr>
+    </w:p>
+    <w:p>
+      <w:pPr>
+        <w:pStyle w:val="NoSpacing"/>
+      </w:pPr>
+    </w:p>
+    <w:p>
+      <w:pPr>
+        <w:pStyle w:val="NoSpacing"/>
+      </w:pPr>
+    </w:p>
+    <w:p>
+      <w:pPr>
+        <w:pStyle w:val="NoSpacing"/>
+      </w:pPr>
+      <w:r>
+        <w:lastRenderedPageBreak/>
+        <w:t xml:space="preserve">And I also got an output saying that what are the steps that I can follow to access my </w:t>
+      </w:r>
+      <w:r>
+        <w:t>keycloak</w:t>
+      </w:r>
+      <w:r>
+        <w:t xml:space="preserve"> URL?</w:t>
+      </w:r>
+    </w:p>
+    <w:p>
+      <w:pPr>
+        <w:pStyle w:val="NoSpacing"/>
+      </w:pPr>
+    </w:p>
+    <w:p>
+      <w:pPr>
+        <w:autoSpaceDE w:val="0"/>
+        <w:autoSpaceDN w:val="0"/>
+        <w:adjustRightInd w:val="0"/>
+        <w:spacing w:after="0" w:line="240" w:lineRule="auto"/>
+        <w:rPr>
+          <w:rFonts w:ascii="Lucida Console" w:hAnsi="Lucida Console" w:cs="Lucida Console"/>
+          <w:color w:val="C0A000"/>
+          <w:kern w:val="0"/>
+          <w:sz w:val="18"/>
+          <w:szCs w:val="18"/>
+        </w:rPr>
+      </w:pPr>
+      <w:r>
+        <w:rPr>
+          <w:rFonts w:ascii="Lucida Console" w:hAnsi="Lucida Console" w:cs="Lucida Console"/>
+          <w:color w:val="1CA800"/>
+          <w:kern w:val="0"/>
+          <w:sz w:val="18"/>
+          <w:szCs w:val="18"/>
+        </w:rPr>
+        <w:t xml:space="preserve">niles@Nilesh </w:t>
+      </w:r>
+      <w:r>
+        <w:rPr>
+          <w:rFonts w:ascii="Lucida Console" w:hAnsi="Lucida Console" w:cs="Lucida Console"/>
+          <w:color w:val="B148C6"/>
+          <w:kern w:val="0"/>
+          <w:sz w:val="18"/>
+          <w:szCs w:val="18"/>
+        </w:rPr>
+        <w:t xml:space="preserve">MINGW64 </w:t>
+      </w:r>
+      <w:r>
+        <w:rPr>
+          <w:rFonts w:ascii="Lucida Console" w:hAnsi="Lucida Console" w:cs="Lucida Console"/>
+          <w:color w:val="C0A000"/>
+          <w:kern w:val="0"/>
+          <w:sz w:val="18"/>
+          <w:szCs w:val="18"/>
+        </w:rPr>
+        <w:t>~</w:t>
+      </w:r>
+    </w:p>
+    <w:p>
+      <w:pPr>
+        <w:autoSpaceDE w:val="0"/>
+        <w:autoSpaceDN w:val="0"/>
+        <w:adjustRightInd w:val="0"/>
+        <w:spacing w:after="0" w:line="240" w:lineRule="auto"/>
+        <w:rPr>
+          <w:rFonts w:ascii="Lucida Console" w:hAnsi="Lucida Console" w:cs="Lucida Console"/>
+          <w:kern w:val="0"/>
+          <w:sz w:val="18"/>
+          <w:szCs w:val="18"/>
+        </w:rPr>
+      </w:pPr>
+      <w:r>
+        <w:rPr>
+          <w:rFonts w:ascii="Lucida Console" w:hAnsi="Lucida Console" w:cs="Lucida Console"/>
+          <w:kern w:val="0"/>
+          <w:sz w:val="18"/>
+          <w:szCs w:val="18"/>
+        </w:rPr>
+        <w:t>$ export SERVICE_IP=$(kubectl get svc --namespace default keycloak -o jsonpath='{.status.loadBalancer.ingress[0].ip}')</w:t>
+      </w:r>
+    </w:p>
+    <w:p>
+      <w:pPr>
+        <w:autoSpaceDE w:val="0"/>
+        <w:autoSpaceDN w:val="0"/>
+        <w:adjustRightInd w:val="0"/>
+        <w:spacing w:after="0" w:line="240" w:lineRule="auto"/>
+        <w:rPr>
+          <w:rFonts w:ascii="Lucida Console" w:hAnsi="Lucida Console" w:cs="Lucida Console"/>
+          <w:kern w:val="0"/>
+          <w:sz w:val="18"/>
+          <w:szCs w:val="18"/>
+        </w:rPr>
+      </w:pPr>
+    </w:p>
+    <w:p>
+      <w:pPr>
+        <w:autoSpaceDE w:val="0"/>
+        <w:autoSpaceDN w:val="0"/>
+        <w:adjustRightInd w:val="0"/>
+        <w:spacing w:after="0" w:line="240" w:lineRule="auto"/>
+        <w:rPr>
+          <w:rFonts w:ascii="Lucida Console" w:hAnsi="Lucida Console" w:cs="Lucida Console"/>
+          <w:color w:val="C0A000"/>
+          <w:kern w:val="0"/>
+          <w:sz w:val="18"/>
+          <w:szCs w:val="18"/>
+        </w:rPr>
+      </w:pPr>
+      <w:r>
+        <w:rPr>
+          <w:rFonts w:ascii="Lucida Console" w:hAnsi="Lucida Console" w:cs="Lucida Console"/>
+          <w:color w:val="1CA800"/>
+          <w:kern w:val="0"/>
+          <w:sz w:val="18"/>
+          <w:szCs w:val="18"/>
+        </w:rPr>
+        <w:t xml:space="preserve">niles@Nilesh </w:t>
+      </w:r>
+      <w:r>
+        <w:rPr>
+          <w:rFonts w:ascii="Lucida Console" w:hAnsi="Lucida Console" w:cs="Lucida Console"/>
+          <w:color w:val="B148C6"/>
+          <w:kern w:val="0"/>
+          <w:sz w:val="18"/>
+          <w:szCs w:val="18"/>
+        </w:rPr>
+        <w:t xml:space="preserve">MINGW64 </w:t>
+      </w:r>
+      <w:r>
+        <w:rPr>
+          <w:rFonts w:ascii="Lucida Console" w:hAnsi="Lucida Console" w:cs="Lucida Console"/>
+          <w:color w:val="C0A000"/>
+          <w:kern w:val="0"/>
+          <w:sz w:val="18"/>
+          <w:szCs w:val="18"/>
+        </w:rPr>
+        <w:t>~</w:t>
+      </w:r>
+    </w:p>
+    <w:p>
+      <w:pPr>
+        <w:autoSpaceDE w:val="0"/>
+        <w:autoSpaceDN w:val="0"/>
+        <w:adjustRightInd w:val="0"/>
+        <w:spacing w:after="0" w:line="240" w:lineRule="auto"/>
+        <w:rPr>
+          <w:rFonts w:ascii="Lucida Console" w:hAnsi="Lucida Console" w:cs="Lucida Console"/>
+          <w:kern w:val="0"/>
+          <w:sz w:val="18"/>
+          <w:szCs w:val="18"/>
+        </w:rPr>
+      </w:pPr>
+      <w:r>
+        <w:rPr>
+          <w:rFonts w:ascii="Lucida Console" w:hAnsi="Lucida Console" w:cs="Lucida Console"/>
+          <w:kern w:val="0"/>
+          <w:sz w:val="18"/>
+          <w:szCs w:val="18"/>
+        </w:rPr>
+        <w:t>$ export HTTP_SERVICE_PORT=$(kubectl get --namespace default -o jsonpath="{.spec.ports[?(@.name=='http')].port}" services keycloak)</w:t>
+      </w:r>
+    </w:p>
+    <w:p>
+      <w:pPr>
+        <w:autoSpaceDE w:val="0"/>
+        <w:autoSpaceDN w:val="0"/>
+        <w:adjustRightInd w:val="0"/>
+        <w:spacing w:after="0" w:line="240" w:lineRule="auto"/>
+        <w:rPr>
+          <w:rFonts w:ascii="Lucida Console" w:hAnsi="Lucida Console" w:cs="Lucida Console"/>
+          <w:kern w:val="0"/>
+          <w:sz w:val="18"/>
+          <w:szCs w:val="18"/>
+        </w:rPr>
+      </w:pPr>
+    </w:p>
+    <w:p>
+      <w:pPr>
+        <w:autoSpaceDE w:val="0"/>
+        <w:autoSpaceDN w:val="0"/>
+        <w:adjustRightInd w:val="0"/>
+        <w:spacing w:after="0" w:line="240" w:lineRule="auto"/>
+        <w:rPr>
+          <w:rFonts w:ascii="Lucida Console" w:hAnsi="Lucida Console" w:cs="Lucida Console"/>
+          <w:color w:val="C0A000"/>
+          <w:kern w:val="0"/>
+          <w:sz w:val="18"/>
+          <w:szCs w:val="18"/>
+        </w:rPr>
+      </w:pPr>
+      <w:r>
+        <w:rPr>
+          <w:rFonts w:ascii="Lucida Console" w:hAnsi="Lucida Console" w:cs="Lucida Console"/>
+          <w:color w:val="1CA800"/>
+          <w:kern w:val="0"/>
+          <w:sz w:val="18"/>
+          <w:szCs w:val="18"/>
+        </w:rPr>
+        <w:t xml:space="preserve">niles@Nilesh </w:t>
+      </w:r>
+      <w:r>
+        <w:rPr>
+          <w:rFonts w:ascii="Lucida Console" w:hAnsi="Lucida Console" w:cs="Lucida Console"/>
+          <w:color w:val="B148C6"/>
+          <w:kern w:val="0"/>
+          <w:sz w:val="18"/>
+          <w:szCs w:val="18"/>
+        </w:rPr>
+        <w:t xml:space="preserve">MINGW64 </w:t>
+      </w:r>
+      <w:r>
+        <w:rPr>
+          <w:rFonts w:ascii="Lucida Console" w:hAnsi="Lucida Console" w:cs="Lucida Console"/>
+          <w:color w:val="C0A000"/>
+          <w:kern w:val="0"/>
+          <w:sz w:val="18"/>
+          <w:szCs w:val="18"/>
+        </w:rPr>
+        <w:t>~</w:t>
+      </w:r>
+    </w:p>
+    <w:p>
+      <w:pPr>
+        <w:autoSpaceDE w:val="0"/>
+        <w:autoSpaceDN w:val="0"/>
+        <w:adjustRightInd w:val="0"/>
+        <w:spacing w:after="0" w:line="240" w:lineRule="auto"/>
+        <w:rPr>
+          <w:rFonts w:ascii="Lucida Console" w:hAnsi="Lucida Console" w:cs="Lucida Console"/>
+          <w:kern w:val="0"/>
+          <w:sz w:val="18"/>
+          <w:szCs w:val="18"/>
+        </w:rPr>
+      </w:pPr>
+      <w:r>
+        <w:rPr>
+          <w:rFonts w:ascii="Lucida Console" w:hAnsi="Lucida Console" w:cs="Lucida Console"/>
+          <w:kern w:val="0"/>
+          <w:sz w:val="18"/>
+          <w:szCs w:val="18"/>
+        </w:rPr>
+        <w:t>$ echo "http://${SERVICE_IP}:${HTTP_SERVICE_PORT}/"</w:t>
+      </w:r>
+    </w:p>
+    <w:p>
+      <w:pPr>
+        <w:autoSpaceDE w:val="0"/>
+        <w:autoSpaceDN w:val="0"/>
+        <w:adjustRightInd w:val="0"/>
+        <w:spacing w:after="0" w:line="240" w:lineRule="auto"/>
+        <w:rPr>
+          <w:rFonts w:ascii="Lucida Console" w:hAnsi="Lucida Console" w:cs="Lucida Console"/>
+          <w:kern w:val="0"/>
+          <w:sz w:val="18"/>
+          <w:szCs w:val="18"/>
+        </w:rPr>
+      </w:pPr>
+      <w:r>
+        <w:rPr>
+          <w:rFonts w:ascii="Lucida Console" w:hAnsi="Lucida Console" w:cs="Lucida Console"/>
+          <w:kern w:val="0"/>
+          <w:sz w:val="18"/>
+          <w:szCs w:val="18"/>
+        </w:rPr>
+        <w:t>http://:80/</w:t>
+      </w:r>
+    </w:p>
+    <w:p>
+      <w:pPr>
+        <w:autoSpaceDE w:val="0"/>
+        <w:autoSpaceDN w:val="0"/>
+        <w:adjustRightInd w:val="0"/>
+        <w:spacing w:after="0" w:line="240" w:lineRule="auto"/>
+        <w:rPr>
+          <w:rFonts w:ascii="Lucida Console" w:hAnsi="Lucida Console" w:cs="Lucida Console"/>
+          <w:kern w:val="0"/>
+          <w:sz w:val="18"/>
+          <w:szCs w:val="18"/>
+        </w:rPr>
+      </w:pPr>
+    </w:p>
+    <w:p>
+      <w:pPr>
+        <w:autoSpaceDE w:val="0"/>
+        <w:autoSpaceDN w:val="0"/>
+        <w:adjustRightInd w:val="0"/>
+        <w:spacing w:after="0" w:line="240" w:lineRule="auto"/>
+        <w:rPr>
+          <w:rFonts w:ascii="Lucida Console" w:hAnsi="Lucida Console" w:cs="Lucida Console"/>
+          <w:color w:val="C0A000"/>
+          <w:kern w:val="0"/>
+          <w:sz w:val="18"/>
+          <w:szCs w:val="18"/>
+        </w:rPr>
+      </w:pPr>
+      <w:r>
+        <w:rPr>
+          <w:rFonts w:ascii="Lucida Console" w:hAnsi="Lucida Console" w:cs="Lucida Console"/>
+          <w:color w:val="1CA800"/>
+          <w:kern w:val="0"/>
+          <w:sz w:val="18"/>
+          <w:szCs w:val="18"/>
+        </w:rPr>
+        <w:t xml:space="preserve">niles@Nilesh </w:t>
+      </w:r>
+      <w:r>
+        <w:rPr>
+          <w:rFonts w:ascii="Lucida Console" w:hAnsi="Lucida Console" w:cs="Lucida Console"/>
+          <w:color w:val="B148C6"/>
+          <w:kern w:val="0"/>
+          <w:sz w:val="18"/>
+          <w:szCs w:val="18"/>
+        </w:rPr>
+        <w:t xml:space="preserve">MINGW64 </w:t>
+      </w:r>
+      <w:r>
+        <w:rPr>
+          <w:rFonts w:ascii="Lucida Console" w:hAnsi="Lucida Console" w:cs="Lucida Console"/>
+          <w:color w:val="C0A000"/>
+          <w:kern w:val="0"/>
+          <w:sz w:val="18"/>
+          <w:szCs w:val="18"/>
+        </w:rPr>
+        <w:t>~</w:t>
+      </w:r>
+    </w:p>
+    <w:p>
+      <w:pPr>
+        <w:autoSpaceDE w:val="0"/>
+        <w:autoSpaceDN w:val="0"/>
+        <w:adjustRightInd w:val="0"/>
+        <w:spacing w:after="0" w:line="240" w:lineRule="auto"/>
+        <w:rPr>
+          <w:rFonts w:ascii="Lucida Console" w:hAnsi="Lucida Console" w:cs="Lucida Console"/>
+          <w:kern w:val="0"/>
+          <w:sz w:val="18"/>
+          <w:szCs w:val="18"/>
+        </w:rPr>
+      </w:pPr>
+      <w:r>
+        <w:rPr>
+          <w:rFonts w:ascii="Lucida Console" w:hAnsi="Lucida Console" w:cs="Lucida Console"/>
+          <w:kern w:val="0"/>
+          <w:sz w:val="18"/>
+          <w:szCs w:val="18"/>
+        </w:rPr>
+        <w:t>$ echo Username: user</w:t>
+      </w:r>
+    </w:p>
+    <w:p>
+      <w:pPr>
+        <w:autoSpaceDE w:val="0"/>
+        <w:autoSpaceDN w:val="0"/>
+        <w:adjustRightInd w:val="0"/>
+        <w:spacing w:after="0" w:line="240" w:lineRule="auto"/>
+        <w:rPr>
+          <w:rFonts w:ascii="Lucida Console" w:hAnsi="Lucida Console" w:cs="Lucida Console"/>
+          <w:kern w:val="0"/>
+          <w:sz w:val="18"/>
+          <w:szCs w:val="18"/>
+        </w:rPr>
+      </w:pPr>
+      <w:r>
+        <w:rPr>
+          <w:rFonts w:ascii="Lucida Console" w:hAnsi="Lucida Console" w:cs="Lucida Console"/>
+          <w:kern w:val="0"/>
+          <w:sz w:val="18"/>
+          <w:szCs w:val="18"/>
+        </w:rPr>
+        <w:t xml:space="preserve">  echo Password: $(kubectl get secret --namespace default keycloak -o jsonpath="{.data.admin-password}" | base64 -d)</w:t>
+      </w:r>
+    </w:p>
+    <w:p>
+      <w:pPr>
+        <w:autoSpaceDE w:val="0"/>
+        <w:autoSpaceDN w:val="0"/>
+        <w:adjustRightInd w:val="0"/>
+        <w:spacing w:after="0" w:line="240" w:lineRule="auto"/>
+        <w:rPr>
+          <w:rFonts w:ascii="Lucida Console" w:hAnsi="Lucida Console" w:cs="Lucida Console"/>
+          <w:kern w:val="0"/>
+          <w:sz w:val="18"/>
+          <w:szCs w:val="18"/>
+        </w:rPr>
+      </w:pPr>
+      <w:r>
+        <w:rPr>
+          <w:rFonts w:ascii="Lucida Console" w:hAnsi="Lucida Console" w:cs="Lucida Console"/>
+          <w:kern w:val="0"/>
+          <w:sz w:val="18"/>
+          <w:szCs w:val="18"/>
+        </w:rPr>
+        <w:t>Username: user</w:t>
+      </w:r>
+    </w:p>
+    <w:p>
+      <w:pPr>
+        <w:autoSpaceDE w:val="0"/>
+        <w:autoSpaceDN w:val="0"/>
+        <w:adjustRightInd w:val="0"/>
+        <w:spacing w:after="0" w:line="240" w:lineRule="auto"/>
+        <w:rPr>
+          <w:rFonts w:ascii="Lucida Console" w:hAnsi="Lucida Console" w:cs="Lucida Console"/>
+          <w:kern w:val="0"/>
+          <w:sz w:val="18"/>
+          <w:szCs w:val="18"/>
+        </w:rPr>
+      </w:pPr>
+      <w:r>
+        <w:rPr>
+          <w:rFonts w:ascii="Lucida Console" w:hAnsi="Lucida Console" w:cs="Lucida Console"/>
+          <w:kern w:val="0"/>
+          <w:sz w:val="18"/>
+          <w:szCs w:val="18"/>
+        </w:rPr>
+        <w:t>Password: password</w:t>
+      </w:r>
+    </w:p>
+    <w:p>
+      <w:pPr>
+        <w:autoSpaceDE w:val="0"/>
+        <w:autoSpaceDN w:val="0"/>
+        <w:adjustRightInd w:val="0"/>
+        <w:spacing w:after="0" w:line="240" w:lineRule="auto"/>
+        <w:rPr>
+          <w:rFonts w:ascii="Lucida Console" w:hAnsi="Lucida Console" w:cs="Lucida Console"/>
+          <w:kern w:val="0"/>
+          <w:sz w:val="18"/>
+          <w:szCs w:val="18"/>
+        </w:rPr>
+      </w:pPr>
+    </w:p>
+    <w:p>
+      <w:pPr>
+        <w:autoSpaceDE w:val="0"/>
+        <w:autoSpaceDN w:val="0"/>
+        <w:adjustRightInd w:val="0"/>
+        <w:spacing w:after="0" w:line="240" w:lineRule="auto"/>
+        <w:rPr>
+          <w:rFonts w:ascii="Lucida Console" w:hAnsi="Lucida Console" w:cs="Lucida Console"/>
+          <w:kern w:val="0"/>
+          <w:sz w:val="18"/>
+          <w:szCs w:val="18"/>
+        </w:rPr>
+      </w:pPr>
+      <w:r>
+        <w:rPr>
+          <w:rFonts w:ascii="Lucida Console" w:hAnsi="Lucida Console" w:cs="Lucida Console"/>
+          <w:kern w:val="0"/>
+          <w:sz w:val="18"/>
+          <w:szCs w:val="18"/>
+        </w:rPr>
+        <w:drawing>
+          <wp:inline distT="0" distB="0" distL="0" distR="0" wp14:anchorId="6BA4F4CA" wp14:editId="566B452B">
+            <wp:extent cx="5731510" cy="1292225"/>
+            <wp:effectExtent l="0" t="0" r="2540" b="3175"/>
+            <wp:docPr id="1869088189" name="Picture 1"/>
+            <wp:cNvGraphicFramePr>
+              <a:graphicFrameLocks xmlns:a="http://schemas.openxmlformats.org/drawingml/2006/main" noChangeAspect="1"/>
+            </wp:cNvGraphicFramePr>
+            <a:graphic xmlns:a="http://schemas.openxmlformats.org/drawingml/2006/main">
+              <a:graphicData uri="http://schemas.openxmlformats.org/drawingml/2006/picture">
+                <pic:pic xmlns:pic="http://schemas.openxmlformats.org/drawingml/2006/picture">
+                  <pic:nvPicPr>
+                    <pic:cNvPr id="1869088189" name=""/>
+                    <pic:cNvPicPr/>
+                  </pic:nvPicPr>
+                  <pic:blipFill>
+                    <a:blip r:embed="rId68"/>
+                    <a:stretch>
+                      <a:fillRect/>
+                    </a:stretch>
+                  </pic:blipFill>
+                  <pic:spPr>
+                    <a:xfrm>
+                      <a:off x="0" y="0"/>
+                      <a:ext cx="5731510" cy="1292225"/>
+                    </a:xfrm>
+                    <a:prstGeom prst="rect">
+                      <a:avLst/>
+                    </a:prstGeom>
+                  </pic:spPr>
+                </pic:pic>
+              </a:graphicData>
+            </a:graphic>
+          </wp:inline>
+        </w:drawing>
+      </w:r>
+    </w:p>
+    <w:p>
+      <w:pPr>
+        <w:pStyle w:val="NoSpacing"/>
+      </w:pPr>
+      <w:r>
+        <w:br/>
+      </w:r>
+      <w:r>
+        <w:t>Here you can see I got an output saying that I can able to access my keycloak at the URL http and hostname.</w:t>
+      </w:r>
+    </w:p>
+    <w:p>
+      <w:pPr>
+        <w:pStyle w:val="NoSpacing"/>
+      </w:pPr>
+      <w:r>
+        <w:t>Since it is empty we can use localhost and the port is 80.</w:t>
+      </w:r>
+    </w:p>
+    <w:p>
+      <w:pPr>
+        <w:pStyle w:val="NoSpacing"/>
+      </w:pPr>
+      <w:r>
+        <w:t>And similarly, if we want to know what is the username and password, there is also instructions on</w:t>
+      </w:r>
+    </w:p>
+    <w:p>
+      <w:pPr>
+        <w:pStyle w:val="NoSpacing"/>
+      </w:pPr>
+      <w:r>
+        <w:t>how to know the username and password.</w:t>
+      </w:r>
+    </w:p>
+    <w:p>
+      <w:pPr>
+        <w:pStyle w:val="NoSpacing"/>
+      </w:pPr>
+      <w:r>
+        <w:t>You can try to take these commands.</w:t>
+      </w:r>
+    </w:p>
+    <w:p>
+      <w:pPr>
+        <w:pStyle w:val="NoSpacing"/>
+      </w:pPr>
+      <w:r>
+        <w:t>Let me try to clean the console and run the commands again.</w:t>
+      </w:r>
+    </w:p>
+    <w:p>
+      <w:pPr>
+        <w:pStyle w:val="NoSpacing"/>
+      </w:pPr>
+      <w:r>
+        <w:t>So the username is user and the password is going to be the password because inside the values.yaml</w:t>
+      </w:r>
+      <w:r>
+        <w:t xml:space="preserve"> </w:t>
+      </w:r>
+      <w:r>
+        <w:t>we have provided the password as password itself.</w:t>
+      </w:r>
+    </w:p>
+    <w:p>
+      <w:pPr>
+        <w:pStyle w:val="NoSpacing"/>
+      </w:pPr>
+    </w:p>
+    <w:p>
+      <w:pPr>
+        <w:pStyle w:val="NoSpacing"/>
+      </w:pPr>
+      <w:r>
+        <w:t>Please wait for 1 to 2 minutes for the LoadBalancer to get successfully created inside your local system.</w:t>
+      </w:r>
+    </w:p>
+    <w:p>
+      <w:pPr>
+        <w:pStyle w:val="NoSpacing"/>
+      </w:pPr>
+      <w:r>
+        <w:t xml:space="preserve">It is going to take easily 1 to 2 minutes at least. </w:t>
+      </w:r>
+    </w:p>
+    <w:p>
+      <w:pPr>
+        <w:pStyle w:val="NoSpacing"/>
+      </w:pPr>
+    </w:p>
+    <w:p>
+      <w:pPr>
+        <w:pStyle w:val="NoSpacing"/>
+      </w:pPr>
+      <w:r>
+        <w:t>Post that</w:t>
+      </w:r>
+      <w:r>
+        <w:t xml:space="preserve"> </w:t>
+      </w:r>
+      <w:r>
+        <w:t xml:space="preserve">you should be able to access the keycloak at the URL </w:t>
+      </w:r>
+      <w:hyperlink r:id="rId69" w:history="1">
+        <w:r>
+          <w:rPr>
+            <w:rStyle w:val="Hyperlink"/>
+          </w:rPr>
+          <w:t>http://localhost</w:t>
+        </w:r>
+      </w:hyperlink>
+    </w:p>
+    <w:p>
+      <w:pPr>
+        <w:pStyle w:val="NoSpacing"/>
+      </w:pPr>
+    </w:p>
+    <w:p>
+      <w:pPr>
+        <w:pStyle w:val="NoSpacing"/>
+      </w:pPr>
+      <w:r>
+        <w:t>So let me try to access the same.</w:t>
+      </w:r>
+      <w:r>
+        <w:t xml:space="preserve"> </w:t>
+      </w:r>
+      <w:r>
+        <w:t xml:space="preserve">So here </w:t>
+      </w:r>
+      <w:r>
+        <w:t>I am</w:t>
+      </w:r>
+      <w:r>
+        <w:t xml:space="preserve"> trying to access the URL.</w:t>
+      </w:r>
+      <w:r>
+        <w:t xml:space="preserve"> </w:t>
+      </w:r>
+      <w:r>
+        <w:t xml:space="preserve">You can see </w:t>
+      </w:r>
+      <w:r>
+        <w:t>I am</w:t>
+      </w:r>
+      <w:r>
+        <w:t xml:space="preserve"> able to access my administration console.</w:t>
+      </w:r>
+    </w:p>
+    <w:p>
+      <w:pPr>
+        <w:pStyle w:val="NoSpacing"/>
+      </w:pPr>
+      <w:r>
+        <w:t xml:space="preserve">So let me click on that post that the username </w:t>
+      </w:r>
+      <w:r>
+        <w:t>I am</w:t>
+      </w:r>
+      <w:r>
+        <w:t xml:space="preserve"> going to enter as user and the password is going</w:t>
+      </w:r>
+    </w:p>
+    <w:p>
+      <w:pPr>
+        <w:pStyle w:val="NoSpacing"/>
+      </w:pPr>
+      <w:r>
+        <w:t>to be password.</w:t>
+      </w:r>
+    </w:p>
+    <w:p>
+      <w:pPr>
+        <w:pStyle w:val="NoSpacing"/>
+      </w:pPr>
+      <w:r>
+        <w:t xml:space="preserve">After entering the credentials, </w:t>
+      </w:r>
+      <w:r>
+        <w:t>I am</w:t>
+      </w:r>
+      <w:r>
+        <w:t xml:space="preserve"> clicking on the sign in button.</w:t>
+      </w:r>
+    </w:p>
+    <w:p>
+      <w:pPr>
+        <w:pStyle w:val="NoSpacing"/>
+      </w:pPr>
+    </w:p>
+    <w:p>
+      <w:pPr>
+        <w:pStyle w:val="NoSpacing"/>
+      </w:pPr>
+      <w:r>
+        <w:t xml:space="preserve">Create client and </w:t>
+      </w:r>
+      <w:r>
+        <w:t>roles inside keycloak</w:t>
+      </w:r>
+      <w:r>
+        <w:t>.</w:t>
+      </w:r>
+    </w:p>
+    <w:p>
+      <w:pPr>
+        <w:pStyle w:val="NoSpacing"/>
+      </w:pPr>
+    </w:p>
+    <w:p>
+      <w:pPr>
+        <w:pStyle w:val="NoSpacing"/>
+      </w:pPr>
+      <w:r>
+        <w:t>Did you see how easy it is to set up a Keycloak server with the production standards by using Helm Chat?</w:t>
+      </w:r>
+      <w:r>
+        <w:t xml:space="preserve"> </w:t>
+      </w:r>
+      <w:r>
+        <w:t>That is</w:t>
+      </w:r>
+      <w:r>
+        <w:t xml:space="preserve"> a power of helm chats.</w:t>
+      </w:r>
+    </w:p>
+    <w:p>
+      <w:pPr>
+        <w:pStyle w:val="NoSpacing"/>
+      </w:pPr>
+      <w:r>
+        <w:t xml:space="preserve">If you </w:t>
+      </w:r>
+      <w:r>
+        <w:t>do not</w:t>
+      </w:r>
+      <w:r>
+        <w:t xml:space="preserve"> have helm charts, then definitely you need to prepare a lot</w:t>
+      </w:r>
+      <w:r>
+        <w:t xml:space="preserve"> </w:t>
+      </w:r>
+      <w:r>
+        <w:t>many Kubernetes manifest files.</w:t>
+      </w:r>
+    </w:p>
+    <w:p>
+      <w:pPr>
+        <w:pStyle w:val="NoSpacing"/>
+      </w:pPr>
+      <w:r>
+        <w:lastRenderedPageBreak/>
+        <w:t>I can also show you the template files, and with that you should be able to understand how complex</w:t>
+      </w:r>
+    </w:p>
+    <w:p>
+      <w:pPr>
+        <w:pStyle w:val="NoSpacing"/>
+      </w:pPr>
+      <w:r>
+        <w:t>to create and install Keycloak inside a production Kubernetes cluster.</w:t>
+      </w:r>
+    </w:p>
+    <w:p>
+      <w:pPr>
+        <w:pStyle w:val="NoSpacing"/>
+      </w:pPr>
+      <w:r>
+        <w:t>So here under the templates, you should be able to see lot many templates related to Kubernetes objects.</w:t>
+      </w:r>
+    </w:p>
+    <w:p>
+      <w:pPr>
+        <w:pStyle w:val="NoSpacing"/>
+      </w:pPr>
+      <w:r>
+        <w:t>So,</w:t>
+      </w:r>
+      <w:r>
+        <w:t xml:space="preserve"> all these to create manually is going to be a super cumbersome process.</w:t>
+      </w:r>
+    </w:p>
+    <w:p>
+      <w:pPr>
+        <w:pStyle w:val="NoSpacing"/>
+      </w:pPr>
+      <w:r>
+        <w:t>On top of that, my keycloak also has dependency on other helm charts like Postgres because behind the</w:t>
+      </w:r>
+      <w:r>
+        <w:t xml:space="preserve"> </w:t>
+      </w:r>
+      <w:r>
+        <w:t xml:space="preserve">scenes my keycloak is going to use Postgres database. </w:t>
+      </w:r>
+    </w:p>
+    <w:p>
+      <w:pPr>
+        <w:pStyle w:val="NoSpacing"/>
+      </w:pPr>
+    </w:p>
+    <w:p>
+      <w:pPr>
+        <w:pStyle w:val="NoSpacing"/>
+      </w:pPr>
+      <w:r>
+        <w:t>As a next step,</w:t>
+      </w:r>
+      <w:r>
+        <w:t xml:space="preserve"> </w:t>
+      </w:r>
+      <w:r>
+        <w:t>I want you to explain how we can derive the keycloak endpoint URL that we can feed to the other microservices.</w:t>
+      </w:r>
+    </w:p>
+    <w:p>
+      <w:pPr>
+        <w:pStyle w:val="NoSpacing"/>
+      </w:pPr>
+      <w:r>
+        <w:t>If you see here inside the values.yaml of all the environments we have mentioned, the keycloak URL</w:t>
+      </w:r>
+    </w:p>
+    <w:p>
+      <w:pPr>
+        <w:pStyle w:val="NoSpacing"/>
+      </w:pPr>
+      <w:r>
+        <w:t>as this is the host name, this is the port number.</w:t>
+      </w:r>
+    </w:p>
+    <w:p>
+      <w:pPr>
+        <w:pStyle w:val="NoSpacing"/>
+      </w:pPr>
+      <w:r>
+        <w:drawing>
+          <wp:inline distT="0" distB="0" distL="0" distR="0" wp14:anchorId="6461A75E" wp14:editId="59EC1C09">
+            <wp:extent cx="5731510" cy="2832735"/>
+            <wp:effectExtent l="0" t="0" r="2540" b="5715"/>
+            <wp:docPr id="223895928" name="Picture 1"/>
+            <wp:cNvGraphicFramePr>
+              <a:graphicFrameLocks xmlns:a="http://schemas.openxmlformats.org/drawingml/2006/main" noChangeAspect="1"/>
+            </wp:cNvGraphicFramePr>
+            <a:graphic xmlns:a="http://schemas.openxmlformats.org/drawingml/2006/main">
+              <a:graphicData uri="http://schemas.openxmlformats.org/drawingml/2006/picture">
+                <pic:pic xmlns:pic="http://schemas.openxmlformats.org/drawingml/2006/picture">
+                  <pic:nvPicPr>
+                    <pic:cNvPr id="223895928" name=""/>
+                    <pic:cNvPicPr/>
+                  </pic:nvPicPr>
+                  <pic:blipFill>
+                    <a:blip r:embed="rId70"/>
+                    <a:stretch>
+                      <a:fillRect/>
+                    </a:stretch>
+                  </pic:blipFill>
+                  <pic:spPr>
+                    <a:xfrm>
+                      <a:off x="0" y="0"/>
+                      <a:ext cx="5731510" cy="2832735"/>
+                    </a:xfrm>
+                    <a:prstGeom prst="rect">
+                      <a:avLst/>
+                    </a:prstGeom>
+                  </pic:spPr>
+                </pic:pic>
+              </a:graphicData>
+            </a:graphic>
+          </wp:inline>
+        </w:drawing>
+      </w:r>
+    </w:p>
+    <w:p>
+      <w:pPr>
+        <w:pStyle w:val="NoSpacing"/>
+      </w:pPr>
+      <w:r>
+        <w:t>So</w:t>
+      </w:r>
+      <w:r>
+        <w:t xml:space="preserve"> </w:t>
+      </w:r>
+      <w:r>
+        <w:t xml:space="preserve">how I know what is a hostname that I want to provide. </w:t>
+      </w:r>
+    </w:p>
+    <w:p>
+      <w:pPr>
+        <w:pStyle w:val="NoSpacing"/>
+      </w:pPr>
+      <w:r>
+        <w:t>For the same,</w:t>
+      </w:r>
+      <w:r>
+        <w:t xml:space="preserve"> </w:t>
+      </w:r>
+      <w:r>
+        <w:t>if you try to look at the output console that we received from the helm installation command here,</w:t>
+      </w:r>
+      <w:r>
+        <w:t xml:space="preserve"> </w:t>
+      </w:r>
+      <w:r>
+        <w:t>there is a important information saying that keycloak can be accessed to the following DNS name from</w:t>
+      </w:r>
+      <w:r>
+        <w:t xml:space="preserve"> </w:t>
+      </w:r>
+      <w:r>
+        <w:t>within your cluster.</w:t>
+      </w:r>
+    </w:p>
+    <w:p>
+      <w:pPr>
+        <w:pStyle w:val="NoSpacing"/>
+      </w:pPr>
+    </w:p>
+    <w:p>
+      <w:pPr>
+        <w:pStyle w:val="NoSpacing"/>
+      </w:pPr>
+      <w:r>
+        <w:t>So this is the DNS name that they have provided the same name I have mentioned inside the values.yaml</w:t>
+      </w:r>
+      <w:r>
+        <w:t xml:space="preserve"> </w:t>
+      </w:r>
+      <w:r>
+        <w:t xml:space="preserve">of </w:t>
+      </w:r>
+      <w:r>
+        <w:t>e</w:t>
+      </w:r>
+      <w:r>
+        <w:t>nvironment helm chart.</w:t>
+      </w:r>
+    </w:p>
+    <w:p>
+      <w:pPr>
+        <w:pStyle w:val="NoSpacing"/>
+      </w:pPr>
+      <w:r>
+        <w:t>So,</w:t>
+      </w:r>
+      <w:r>
+        <w:t xml:space="preserve"> when we try to give these URL details to Gateway Server, it should be able to easily connect because</w:t>
+      </w:r>
+      <w:r>
+        <w:t xml:space="preserve"> </w:t>
+      </w:r>
+      <w:r>
+        <w:t>my gateway server also is going to be deployed in the same Kubernetes cluster.</w:t>
+      </w:r>
+    </w:p>
+    <w:p>
+      <w:pPr>
+        <w:pStyle w:val="NoSpacing"/>
+      </w:pPr>
+    </w:p>
+    <w:p>
+      <w:pPr>
+        <w:pStyle w:val="NoSpacing"/>
+      </w:pPr>
+      <w:r>
+        <w:t>With this, we have successfully installed Keycloak with the helm charts.</w:t>
+      </w:r>
+    </w:p>
+    <w:p>
+      <w:pPr>
+        <w:pStyle w:val="NoSpacing"/>
+      </w:pPr>
+    </w:p>
+    <w:p>
+      <w:pPr>
+        <w:pStyle w:val="NoSpacing"/>
+      </w:pPr>
+      <w:r>
+        <w:t>Similarly, we need to set up other components like Kafka and Grafana, Prometheus components.</w:t>
+      </w:r>
+    </w:p>
+    <w:p>
+      <w:pPr>
+        <w:pStyle w:val="NoSpacing"/>
+      </w:pPr>
+    </w:p>
+    <w:p>
+      <w:pPr>
+        <w:pStyle w:val="NoSpacing"/>
+      </w:pPr>
+      <w:r>
+        <w:t>But before you try to do that, since we are going to do lot many installations into your Kubernetes</w:t>
+      </w:r>
+    </w:p>
+    <w:p>
+      <w:pPr>
+        <w:pStyle w:val="NoSpacing"/>
+      </w:pPr>
+      <w:r>
+        <w:t>cluster, it may not work inside your local system because you will have very less memory inside your</w:t>
+      </w:r>
+    </w:p>
+    <w:p>
+      <w:pPr>
+        <w:pStyle w:val="NoSpacing"/>
+      </w:pPr>
+      <w:r>
+        <w:t>local system.</w:t>
+      </w:r>
+    </w:p>
+    <w:p>
+      <w:pPr>
+        <w:pStyle w:val="NoSpacing"/>
+      </w:pPr>
+      <w:r>
+        <w:t>So,</w:t>
+      </w:r>
+      <w:r>
+        <w:t xml:space="preserve"> to some extent we can try to overcome this challenge by changing some settings.</w:t>
+      </w:r>
+    </w:p>
+    <w:p>
+      <w:pPr>
+        <w:pStyle w:val="NoSpacing"/>
+      </w:pPr>
+      <w:r>
+        <w:t xml:space="preserve">For the same, we can go to the Docker desktop dashboard here, I can click on </w:t>
+      </w:r>
+      <w:r>
+        <w:t>these settings</w:t>
+      </w:r>
+      <w:r>
+        <w:t>.</w:t>
+      </w:r>
+    </w:p>
+    <w:p>
+      <w:pPr>
+        <w:pStyle w:val="NoSpacing"/>
+      </w:pPr>
+      <w:r>
+        <w:t xml:space="preserve">After that, </w:t>
+      </w:r>
+      <w:r>
+        <w:t>I will</w:t>
+      </w:r>
+      <w:r>
+        <w:t xml:space="preserve"> click on </w:t>
+      </w:r>
+      <w:r>
+        <w:t>these resources</w:t>
+      </w:r>
+      <w:r>
+        <w:t xml:space="preserve"> Under </w:t>
+      </w:r>
+      <w:r>
+        <w:t>these resources</w:t>
+      </w:r>
+      <w:r>
+        <w:t>, try to increase the memory that you</w:t>
+      </w:r>
+    </w:p>
+    <w:p>
+      <w:pPr>
+        <w:pStyle w:val="NoSpacing"/>
+      </w:pPr>
+      <w:r>
+        <w:t xml:space="preserve">are trying to allocate to that Docker desktop. </w:t>
+      </w:r>
+    </w:p>
+    <w:p>
+      <w:pPr>
+        <w:pStyle w:val="NoSpacing"/>
+      </w:pPr>
+      <w:r>
+        <w:t>So</w:t>
+      </w:r>
+      <w:r>
+        <w:t>,</w:t>
+      </w:r>
+      <w:r>
+        <w:t xml:space="preserve"> to overcome this challenge I have increased the number of CPUs to 6 and the memory from 8GB</w:t>
+      </w:r>
+    </w:p>
+    <w:p>
+      <w:pPr>
+        <w:pStyle w:val="NoSpacing"/>
+      </w:pPr>
+      <w:r>
+        <w:t>to 12GB.</w:t>
+      </w:r>
     </w:p>
     <w:p>
       <w:pPr>
@@ -42358,6 +45219,7 @@
         <w:rPr>
           <w:highlight w:val="yellow"/>
         </w:rPr>
+        <w:lastRenderedPageBreak/>
         <w:t>Install Kafka in Kubernetes Cluster using Helm Chart</w:t>
       </w:r>
       <w:r>
@@ -42670,6 +45532,7 @@
         <w:rPr>
           <w:highlight w:val="yellow"/>
         </w:rPr>
+        <w:lastRenderedPageBreak/>
         <w:t>Demo of helm uninstall command</w:t>
       </w:r>
     </w:p>
@@ -43883,4 +46746,16 @@
     </a:ext>
   </a:extLst>
 </a:theme>
+</file>
+
+<file path=customXml/item1.xml><?xml version="1.0" encoding="utf-8"?>
+<b:Sources xmlns:b="http://schemas.openxmlformats.org/officeDocument/2006/bibliography" xmlns="http://schemas.openxmlformats.org/officeDocument/2006/bibliography" SelectedStyle="\APASixthEditionOfficeOnline.xsl" StyleName="APA" Version="6"/>
+</file>
+
+<file path=customXml/itemProps1.xml><?xml version="1.0" encoding="utf-8"?>
+<ds:datastoreItem xmlns:ds="http://schemas.openxmlformats.org/officeDocument/2006/customXml" ds:itemID="{A7E84786-E1FD-4BE7-A04A-587111866111}">
+  <ds:schemaRefs>
+    <ds:schemaRef ds:uri="http://schemas.openxmlformats.org/officeDocument/2006/bibliography"/>
+  </ds:schemaRefs>
+</ds:datastoreItem>
 </file>
</xml_diff>